<commit_message>
update CV Apr 2018
</commit_message>
<xml_diff>
--- a/cv/BuiMinhDuc_CV_03_2018.docx
+++ b/cv/BuiMinhDuc_CV_03_2018.docx
@@ -1,6 +1,6 @@
 
 <file path=word/document.xml><?xml version="1.0" encoding="utf-8"?>
-<w:document xmlns:wpc="http://schemas.microsoft.com/office/word/2010/wordprocessingCanvas" xmlns:mc="http://schemas.openxmlformats.org/markup-compatibility/2006" xmlns:o="urn:schemas-microsoft-com:office:office" xmlns:r="http://schemas.openxmlformats.org/officeDocument/2006/relationships" xmlns:m="http://schemas.openxmlformats.org/officeDocument/2006/math" xmlns:v="urn:schemas-microsoft-com:vml" xmlns:wp14="http://schemas.microsoft.com/office/word/2010/wordprocessingDrawing" xmlns:wp="http://schemas.openxmlformats.org/drawingml/2006/wordprocessingDrawing" xmlns:w10="urn:schemas-microsoft-com:office:word" xmlns:w="http://schemas.openxmlformats.org/wordprocessingml/2006/main" xmlns:w14="http://schemas.microsoft.com/office/word/2010/wordml" xmlns:wpg="http://schemas.microsoft.com/office/word/2010/wordprocessingGroup" xmlns:wpi="http://schemas.microsoft.com/office/word/2010/wordprocessingInk" xmlns:wne="http://schemas.microsoft.com/office/word/2006/wordml" xmlns:wps="http://schemas.microsoft.com/office/word/2010/wordprocessingShape" mc:Ignorable="w14 wp14">
+<w:document xmlns:wpc="http://schemas.microsoft.com/office/word/2010/wordprocessingCanvas" xmlns:mc="http://schemas.openxmlformats.org/markup-compatibility/2006" xmlns:o="urn:schemas-microsoft-com:office:office" xmlns:r="http://schemas.openxmlformats.org/officeDocument/2006/relationships" xmlns:m="http://schemas.openxmlformats.org/officeDocument/2006/math" xmlns:v="urn:schemas-microsoft-com:vml" xmlns:wp14="http://schemas.microsoft.com/office/word/2010/wordprocessingDrawing" xmlns:wp="http://schemas.openxmlformats.org/drawingml/2006/wordprocessingDrawing" xmlns:w10="urn:schemas-microsoft-com:office:word" xmlns:w="http://schemas.openxmlformats.org/wordprocessingml/2006/main" xmlns:w14="http://schemas.microsoft.com/office/word/2010/wordml" xmlns:w15="http://schemas.microsoft.com/office/word/2012/wordml" xmlns:wpg="http://schemas.microsoft.com/office/word/2010/wordprocessingGroup" xmlns:wpi="http://schemas.microsoft.com/office/word/2010/wordprocessingInk" xmlns:wne="http://schemas.microsoft.com/office/word/2006/wordml" xmlns:wps="http://schemas.microsoft.com/office/word/2010/wordprocessingShape" mc:Ignorable="w14 w15 wp14">
   <w:body>
     <w:p>
       <w:pPr>
@@ -142,7 +142,7 @@
                     <pic:cNvPicPr/>
                   </pic:nvPicPr>
                   <pic:blipFill>
-                    <a:blip r:embed="rId9" cstate="print">
+                    <a:blip r:embed="rId8" cstate="print">
                       <a:extLst>
                         <a:ext uri="{28A0092B-C50C-407E-A947-70E740481C1C}">
                           <a14:useLocalDpi xmlns:a14="http://schemas.microsoft.com/office/drawing/2010/main" val="0"/>
@@ -198,7 +198,7 @@
           <w:szCs w:val="26"/>
         </w:rPr>
         <w:sectPr>
-          <w:footerReference w:type="default" r:id="rId10"/>
+          <w:footerReference w:type="default" r:id="rId9"/>
           <w:pgSz w:w="12240" w:h="15840"/>
           <w:pgMar w:top="990" w:right="1440" w:bottom="1170" w:left="1440" w:header="720" w:footer="720" w:gutter="0"/>
           <w:cols w:space="720"/>
@@ -221,7 +221,6 @@
           <w:sz w:val="26"/>
           <w:szCs w:val="26"/>
         </w:rPr>
-        <w:lastRenderedPageBreak/>
         <w:t>Full name:</w:t>
       </w:r>
       <w:r>
@@ -529,7 +528,7 @@
         </w:rPr>
         <w:tab/>
       </w:r>
-      <w:hyperlink r:id="rId11" w:history="1">
+      <w:hyperlink r:id="rId10" w:history="1">
         <w:r>
           <w:rPr>
             <w:rStyle w:val="Hyperlink"/>
@@ -995,7 +994,7 @@
       </w:pPr>
       <w:r>
         <w:pict w14:anchorId="2AFEA0F0">
-          <v:rect id="_x0000_i1035" style="width:468pt;height:1pt" o:hrstd="t" o:hrnoshade="t" o:hr="t" fillcolor="black [3213]" stroked="f"/>
+          <v:rect id="_x0000_i1029" style="width:468pt;height:1pt" o:hrstd="t" o:hrnoshade="t" o:hr="t" fillcolor="black [3213]" stroked="f"/>
         </w:pict>
       </w:r>
     </w:p>
@@ -1016,23 +1015,46 @@
           <w:sz w:val="26"/>
           <w:szCs w:val="26"/>
         </w:rPr>
-        <w:t>Programmer</w:t>
-      </w:r>
-      <w:r>
-        <w:rPr>
-          <w:sz w:val="26"/>
-          <w:szCs w:val="26"/>
-        </w:rPr>
-        <w:t xml:space="preserve"> – NTT Data Vietnam</w:t>
+        <w:t>Associate Software Engineer</w:t>
+      </w:r>
+      <w:r>
+        <w:rPr>
+          <w:sz w:val="26"/>
+          <w:szCs w:val="26"/>
+        </w:rPr>
+        <w:t xml:space="preserve"> – </w:t>
+      </w:r>
+      <w:r>
+        <w:rPr>
+          <w:sz w:val="26"/>
+          <w:szCs w:val="26"/>
+        </w:rPr>
+        <w:t>VNG Corporation</w:t>
       </w:r>
       <w:r>
         <w:rPr>
           <w:i/>
           <w:sz w:val="26"/>
           <w:szCs w:val="26"/>
+        </w:rPr>
+        <w:tab/>
+      </w:r>
+      <w:r>
+        <w:rPr>
+          <w:i/>
+          <w:sz w:val="26"/>
+          <w:szCs w:val="26"/>
+        </w:rPr>
+        <w:t>April</w:t>
+      </w:r>
+      <w:r>
+        <w:rPr>
+          <w:i/>
+          <w:sz w:val="26"/>
+          <w:szCs w:val="26"/>
           <w:lang w:val="vi-VN"/>
         </w:rPr>
-        <w:t xml:space="preserve"> </w:t>
+        <w:t xml:space="preserve"> 201</w:t>
       </w:r>
       <w:r>
         <w:rPr>
@@ -1040,66 +1062,24 @@
           <w:sz w:val="26"/>
           <w:szCs w:val="26"/>
         </w:rPr>
-        <w:tab/>
+        <w:t>8</w:t>
       </w:r>
       <w:r>
         <w:rPr>
           <w:i/>
           <w:sz w:val="26"/>
           <w:szCs w:val="26"/>
-        </w:rPr>
-        <w:t>July</w:t>
+          <w:lang w:val="vi-VN"/>
+        </w:rPr>
+        <w:t xml:space="preserve"> – </w:t>
       </w:r>
       <w:r>
         <w:rPr>
           <w:i/>
           <w:sz w:val="26"/>
           <w:szCs w:val="26"/>
-          <w:lang w:val="vi-VN"/>
-        </w:rPr>
-        <w:t xml:space="preserve"> 201</w:t>
-      </w:r>
-      <w:r>
-        <w:rPr>
-          <w:i/>
-          <w:sz w:val="26"/>
-          <w:szCs w:val="26"/>
-        </w:rPr>
-        <w:t>7</w:t>
-      </w:r>
-      <w:r>
-        <w:rPr>
-          <w:i/>
-          <w:sz w:val="26"/>
-          <w:szCs w:val="26"/>
-          <w:lang w:val="vi-VN"/>
-        </w:rPr>
-        <w:t xml:space="preserve"> – </w:t>
-      </w:r>
-      <w:r>
-        <w:rPr>
-          <w:i/>
-          <w:sz w:val="26"/>
-          <w:szCs w:val="26"/>
-        </w:rPr>
-        <w:t>March</w:t>
-      </w:r>
-      <w:r>
-        <w:rPr>
-          <w:i/>
-          <w:sz w:val="26"/>
-          <w:szCs w:val="26"/>
-          <w:lang w:val="vi-VN"/>
-        </w:rPr>
-        <w:t xml:space="preserve"> 201</w:t>
-      </w:r>
-      <w:r>
-        <w:rPr>
-          <w:i/>
-          <w:sz w:val="26"/>
-          <w:szCs w:val="26"/>
-        </w:rPr>
-        <w:t>8</w:t>
+        </w:rPr>
+        <w:t>Now</w:t>
       </w:r>
     </w:p>
     <w:p>
@@ -1119,23 +1099,7 @@
           <w:sz w:val="26"/>
           <w:szCs w:val="26"/>
         </w:rPr>
-        <w:t xml:space="preserve">Learning some internal frameworks: Intra-mart, </w:t>
-      </w:r>
-      <w:proofErr w:type="spellStart"/>
-      <w:r>
-        <w:rPr>
-          <w:sz w:val="26"/>
-          <w:szCs w:val="26"/>
-        </w:rPr>
-        <w:t>Terasoluna</w:t>
-      </w:r>
-      <w:proofErr w:type="spellEnd"/>
-      <w:r>
-        <w:rPr>
-          <w:sz w:val="26"/>
-          <w:szCs w:val="26"/>
-        </w:rPr>
-        <w:t>.</w:t>
+        <w:t>Learning some technologies that support for Backend system. Such as: RPC, message queue, logs, cache, NoSQL.</w:t>
       </w:r>
     </w:p>
     <w:p>
@@ -1155,6 +1119,197 @@
           <w:sz w:val="26"/>
           <w:szCs w:val="26"/>
         </w:rPr>
+        <w:t xml:space="preserve">Maintain for </w:t>
+      </w:r>
+      <w:proofErr w:type="spellStart"/>
+      <w:r>
+        <w:rPr>
+          <w:sz w:val="26"/>
+          <w:szCs w:val="26"/>
+        </w:rPr>
+        <w:t>Zalo</w:t>
+      </w:r>
+      <w:proofErr w:type="spellEnd"/>
+      <w:r>
+        <w:rPr>
+          <w:sz w:val="26"/>
+          <w:szCs w:val="26"/>
+        </w:rPr>
+        <w:t xml:space="preserve"> backend system. Develop some new features for </w:t>
+      </w:r>
+      <w:proofErr w:type="spellStart"/>
+      <w:r>
+        <w:rPr>
+          <w:sz w:val="26"/>
+          <w:szCs w:val="26"/>
+        </w:rPr>
+        <w:t>Zalo</w:t>
+      </w:r>
+      <w:proofErr w:type="spellEnd"/>
+      <w:r>
+        <w:rPr>
+          <w:sz w:val="26"/>
+          <w:szCs w:val="26"/>
+        </w:rPr>
+        <w:t xml:space="preserve"> backend.</w:t>
+      </w:r>
+    </w:p>
+    <w:p>
+      <w:pPr>
+        <w:tabs>
+          <w:tab w:val="right" w:pos="9360"/>
+        </w:tabs>
+        <w:ind w:left="0"/>
+        <w:rPr>
+          <w:sz w:val="26"/>
+          <w:szCs w:val="26"/>
+        </w:rPr>
+      </w:pPr>
+      <w:r>
+        <w:rPr>
+          <w:b/>
+          <w:sz w:val="26"/>
+          <w:szCs w:val="26"/>
+        </w:rPr>
+        <w:t>Programmer</w:t>
+      </w:r>
+      <w:r>
+        <w:rPr>
+          <w:sz w:val="26"/>
+          <w:szCs w:val="26"/>
+        </w:rPr>
+        <w:t xml:space="preserve"> – NTT Data Vietnam</w:t>
+      </w:r>
+      <w:r>
+        <w:rPr>
+          <w:i/>
+          <w:sz w:val="26"/>
+          <w:szCs w:val="26"/>
+          <w:lang w:val="vi-VN"/>
+        </w:rPr>
+        <w:t xml:space="preserve"> </w:t>
+      </w:r>
+      <w:r>
+        <w:rPr>
+          <w:i/>
+          <w:sz w:val="26"/>
+          <w:szCs w:val="26"/>
+        </w:rPr>
+        <w:tab/>
+      </w:r>
+      <w:r>
+        <w:rPr>
+          <w:i/>
+          <w:sz w:val="26"/>
+          <w:szCs w:val="26"/>
+        </w:rPr>
+        <w:t>July</w:t>
+      </w:r>
+      <w:r>
+        <w:rPr>
+          <w:i/>
+          <w:sz w:val="26"/>
+          <w:szCs w:val="26"/>
+          <w:lang w:val="vi-VN"/>
+        </w:rPr>
+        <w:t xml:space="preserve"> 201</w:t>
+      </w:r>
+      <w:r>
+        <w:rPr>
+          <w:i/>
+          <w:sz w:val="26"/>
+          <w:szCs w:val="26"/>
+        </w:rPr>
+        <w:t>7</w:t>
+      </w:r>
+      <w:r>
+        <w:rPr>
+          <w:i/>
+          <w:sz w:val="26"/>
+          <w:szCs w:val="26"/>
+          <w:lang w:val="vi-VN"/>
+        </w:rPr>
+        <w:t xml:space="preserve"> – </w:t>
+      </w:r>
+      <w:r>
+        <w:rPr>
+          <w:i/>
+          <w:sz w:val="26"/>
+          <w:szCs w:val="26"/>
+        </w:rPr>
+        <w:t>March</w:t>
+      </w:r>
+      <w:r>
+        <w:rPr>
+          <w:i/>
+          <w:sz w:val="26"/>
+          <w:szCs w:val="26"/>
+          <w:lang w:val="vi-VN"/>
+        </w:rPr>
+        <w:t xml:space="preserve"> 201</w:t>
+      </w:r>
+      <w:r>
+        <w:rPr>
+          <w:i/>
+          <w:sz w:val="26"/>
+          <w:szCs w:val="26"/>
+        </w:rPr>
+        <w:t>8</w:t>
+      </w:r>
+    </w:p>
+    <w:p>
+      <w:pPr>
+        <w:pStyle w:val="ListParagraph"/>
+        <w:numPr>
+          <w:ilvl w:val="0"/>
+          <w:numId w:val="47"/>
+        </w:numPr>
+        <w:rPr>
+          <w:sz w:val="26"/>
+          <w:szCs w:val="26"/>
+        </w:rPr>
+      </w:pPr>
+      <w:r>
+        <w:rPr>
+          <w:sz w:val="26"/>
+          <w:szCs w:val="26"/>
+        </w:rPr>
+        <w:t xml:space="preserve">Learning some internal frameworks: Intra-mart, </w:t>
+      </w:r>
+      <w:proofErr w:type="spellStart"/>
+      <w:r>
+        <w:rPr>
+          <w:sz w:val="26"/>
+          <w:szCs w:val="26"/>
+        </w:rPr>
+        <w:t>Terasoluna</w:t>
+      </w:r>
+      <w:proofErr w:type="spellEnd"/>
+      <w:r>
+        <w:rPr>
+          <w:sz w:val="26"/>
+          <w:szCs w:val="26"/>
+        </w:rPr>
+        <w:t>.</w:t>
+      </w:r>
+    </w:p>
+    <w:p>
+      <w:pPr>
+        <w:pStyle w:val="ListParagraph"/>
+        <w:numPr>
+          <w:ilvl w:val="0"/>
+          <w:numId w:val="47"/>
+        </w:numPr>
+        <w:rPr>
+          <w:sz w:val="26"/>
+          <w:szCs w:val="26"/>
+        </w:rPr>
+      </w:pPr>
+      <w:r>
+        <w:rPr>
+          <w:sz w:val="26"/>
+          <w:szCs w:val="26"/>
+        </w:rPr>
         <w:t xml:space="preserve">Working on some testing </w:t>
       </w:r>
       <w:r>
@@ -1548,8 +1703,9 @@
         <w:ind w:left="0"/>
       </w:pPr>
       <w:r>
+        <w:lastRenderedPageBreak/>
         <w:pict w14:anchorId="7CB8738B">
-          <v:rect id="_x0000_i1036" style="width:468pt;height:1pt" o:hrstd="t" o:hrnoshade="t" o:hr="t" fillcolor="black [3213]" stroked="f"/>
+          <v:rect id="_x0000_i1030" style="width:468pt;height:1pt" o:hrstd="t" o:hrnoshade="t" o:hr="t" fillcolor="black [3213]" stroked="f"/>
         </w:pict>
       </w:r>
     </w:p>
@@ -1571,8 +1727,6 @@
           <w:szCs w:val="26"/>
         </w:rPr>
       </w:pPr>
-      <w:bookmarkStart w:id="0" w:name="_GoBack"/>
-      <w:bookmarkEnd w:id="0"/>
     </w:p>
     <w:p>
       <w:pPr>
@@ -1582,7 +1736,6 @@
         <w:rPr>
           <w:noProof/>
         </w:rPr>
-        <w:lastRenderedPageBreak/>
         <w:pict w14:anchorId="19AD5188">
           <v:rect id="_x0000_s1108" style="position:absolute;margin-left:-1.1pt;margin-top:3.7pt;width:470.05pt;height:23.1pt;z-index:251661824" fillcolor="#4f81bd [3204]" strokecolor="#f2f2f2 [3041]" strokeweight="3pt">
             <v:shadow type="perspective" color="#243f60 [1604]" opacity=".5" offset="1pt" offset2="-1pt"/>
@@ -1642,7 +1795,7 @@
       </w:pPr>
       <w:r>
         <w:pict w14:anchorId="098E1EF2">
-          <v:rect id="_x0000_i1029" style="width:468pt;height:1pt" o:hrstd="t" o:hrnoshade="t" o:hr="t" fillcolor="black [3213]" stroked="f"/>
+          <v:rect id="_x0000_i1031" style="width:468pt;height:1pt" o:hrstd="t" o:hrnoshade="t" o:hr="t" fillcolor="black [3213]" stroked="f"/>
         </w:pict>
       </w:r>
     </w:p>
@@ -1899,16 +2052,8 @@
           <w:szCs w:val="26"/>
         </w:rPr>
         <w:tab/>
-      </w:r>
-      <w:proofErr w:type="gramStart"/>
-      <w:r>
-        <w:rPr>
-          <w:sz w:val="26"/>
-          <w:szCs w:val="26"/>
-        </w:rPr>
         <w:t>Basic knowledge about Multi-Threading.</w:t>
       </w:r>
-      <w:proofErr w:type="gramEnd"/>
     </w:p>
     <w:p>
       <w:pPr>
@@ -2158,13 +2303,6 @@
           <w:szCs w:val="26"/>
         </w:rPr>
         <w:tab/>
-      </w:r>
-      <w:proofErr w:type="gramStart"/>
-      <w:r>
-        <w:rPr>
-          <w:sz w:val="26"/>
-          <w:szCs w:val="26"/>
-        </w:rPr>
         <w:t xml:space="preserve">Can design models: ERD, </w:t>
       </w:r>
       <w:r>
@@ -2181,7 +2319,6 @@
         </w:rPr>
         <w:t xml:space="preserve"> Diagram.</w:t>
       </w:r>
-      <w:proofErr w:type="gramEnd"/>
     </w:p>
     <w:p>
       <w:pPr>
@@ -2331,7 +2468,7 @@
       </w:pPr>
       <w:r>
         <w:pict w14:anchorId="58A1F2C0">
-          <v:rect id="_x0000_i1030" style="width:468pt;height:1pt" o:hrstd="t" o:hrnoshade="t" o:hr="t" fillcolor="black [3213]" stroked="f"/>
+          <v:rect id="_x0000_i1032" style="width:468pt;height:1pt" o:hrstd="t" o:hrnoshade="t" o:hr="t" fillcolor="black [3213]" stroked="f"/>
         </w:pict>
       </w:r>
     </w:p>
@@ -2413,7 +2550,7 @@
       </w:r>
       <w:r>
         <w:pict w14:anchorId="5A7BC0BE">
-          <v:rect id="_x0000_i1031" style="width:468pt;height:1pt" o:hrstd="t" o:hrnoshade="t" o:hr="t" fillcolor="black [3213]" stroked="f"/>
+          <v:rect id="_x0000_i1033" style="width:468pt;height:1pt" o:hrstd="t" o:hrnoshade="t" o:hr="t" fillcolor="black [3213]" stroked="f"/>
         </w:pict>
       </w:r>
     </w:p>
@@ -2740,7 +2877,7 @@
       </w:pPr>
       <w:r>
         <w:pict w14:anchorId="4FEA1EDC">
-          <v:rect id="_x0000_i1032" style="width:468pt;height:1pt" o:hrstd="t" o:hrnoshade="t" o:hr="t" fillcolor="black [3213]" stroked="f"/>
+          <v:rect id="_x0000_i1034" style="width:468pt;height:1pt" o:hrstd="t" o:hrnoshade="t" o:hr="t" fillcolor="black [3213]" stroked="f"/>
         </w:pict>
       </w:r>
     </w:p>
@@ -2761,12 +2898,24 @@
           <w:szCs w:val="26"/>
         </w:rPr>
       </w:pPr>
+      <w:bookmarkStart w:id="0" w:name="_GoBack"/>
+      <w:bookmarkEnd w:id="0"/>
+    </w:p>
+    <w:p>
+      <w:pPr>
+        <w:ind w:left="0"/>
+        <w:rPr>
+          <w:sz w:val="26"/>
+          <w:szCs w:val="26"/>
+        </w:rPr>
+      </w:pPr>
       <w:r>
         <w:rPr>
           <w:noProof/>
           <w:sz w:val="26"/>
           <w:szCs w:val="26"/>
         </w:rPr>
+        <w:lastRenderedPageBreak/>
         <w:pict w14:anchorId="19AD5188">
           <v:rect id="_x0000_s1118" style="position:absolute;margin-left:.45pt;margin-top:-8.75pt;width:470.05pt;height:23.1pt;z-index:251663872" fillcolor="#4f81bd [3204]" strokecolor="#f2f2f2 [3041]" strokeweight="3pt">
             <v:shadow type="perspective" color="#243f60 [1604]" opacity=".5" offset="1pt" offset2="-1pt"/>
@@ -2823,7 +2972,7 @@
       </w:pPr>
       <w:r>
         <w:pict w14:anchorId="19AD5198">
-          <v:rect id="_x0000_i1033" style="width:468pt;height:1pt" o:hrstd="t" o:hrnoshade="t" o:hr="t" fillcolor="black [3213]" stroked="f"/>
+          <v:rect id="_x0000_i1035" style="width:468pt;height:1pt" o:hrstd="t" o:hrnoshade="t" o:hr="t" fillcolor="black [3213]" stroked="f"/>
         </w:pict>
       </w:r>
     </w:p>
@@ -2966,7 +3115,6 @@
           <w:szCs w:val="26"/>
           <w:lang w:eastAsia="ko-KR"/>
         </w:rPr>
-        <w:lastRenderedPageBreak/>
         <w:t>Working hard</w:t>
       </w:r>
       <w:r>
@@ -3061,7 +3209,7 @@
       </w:pPr>
       <w:r>
         <w:pict w14:anchorId="3118ABBF">
-          <v:rect id="_x0000_i1034" style="width:468pt;height:1pt" o:hrstd="t" o:hrnoshade="t" o:hr="t" fillcolor="black [3213]" stroked="f"/>
+          <v:rect id="_x0000_i1036" style="width:468pt;height:1pt" o:hrstd="t" o:hrnoshade="t" o:hr="t" fillcolor="black [3213]" stroked="f"/>
         </w:pict>
       </w:r>
       <w:r>
@@ -3298,7 +3446,7 @@
           <w:szCs w:val="26"/>
         </w:rPr>
       </w:pPr>
-      <w:hyperlink r:id="rId12" w:history="1">
+      <w:hyperlink r:id="rId11" w:history="1">
         <w:r>
           <w:rPr>
             <w:rStyle w:val="Hyperlink"/>
@@ -3402,7 +3550,7 @@
         </w:rPr>
         <w:t xml:space="preserve"> (Android) - </w:t>
       </w:r>
-      <w:hyperlink r:id="rId13" w:history="1">
+      <w:hyperlink r:id="rId12" w:history="1">
         <w:r>
           <w:rPr>
             <w:rStyle w:val="Hyperlink"/>
@@ -3673,7 +3821,7 @@
 </file>
 
 <file path=word/endnotes.xml><?xml version="1.0" encoding="utf-8"?>
-<w:endnotes xmlns:wpc="http://schemas.microsoft.com/office/word/2010/wordprocessingCanvas" xmlns:mc="http://schemas.openxmlformats.org/markup-compatibility/2006" xmlns:o="urn:schemas-microsoft-com:office:office" xmlns:r="http://schemas.openxmlformats.org/officeDocument/2006/relationships" xmlns:m="http://schemas.openxmlformats.org/officeDocument/2006/math" xmlns:v="urn:schemas-microsoft-com:vml" xmlns:wp14="http://schemas.microsoft.com/office/word/2010/wordprocessingDrawing" xmlns:wp="http://schemas.openxmlformats.org/drawingml/2006/wordprocessingDrawing" xmlns:w10="urn:schemas-microsoft-com:office:word" xmlns:w="http://schemas.openxmlformats.org/wordprocessingml/2006/main" xmlns:w14="http://schemas.microsoft.com/office/word/2010/wordml" xmlns:wpg="http://schemas.microsoft.com/office/word/2010/wordprocessingGroup" xmlns:wpi="http://schemas.microsoft.com/office/word/2010/wordprocessingInk" xmlns:wne="http://schemas.microsoft.com/office/word/2006/wordml" xmlns:wps="http://schemas.microsoft.com/office/word/2010/wordprocessingShape" mc:Ignorable="w14 wp14">
+<w:endnotes xmlns:wpc="http://schemas.microsoft.com/office/word/2010/wordprocessingCanvas" xmlns:mc="http://schemas.openxmlformats.org/markup-compatibility/2006" xmlns:o="urn:schemas-microsoft-com:office:office" xmlns:r="http://schemas.openxmlformats.org/officeDocument/2006/relationships" xmlns:m="http://schemas.openxmlformats.org/officeDocument/2006/math" xmlns:v="urn:schemas-microsoft-com:vml" xmlns:wp14="http://schemas.microsoft.com/office/word/2010/wordprocessingDrawing" xmlns:wp="http://schemas.openxmlformats.org/drawingml/2006/wordprocessingDrawing" xmlns:w10="urn:schemas-microsoft-com:office:word" xmlns:w="http://schemas.openxmlformats.org/wordprocessingml/2006/main" xmlns:w14="http://schemas.microsoft.com/office/word/2010/wordml" xmlns:w15="http://schemas.microsoft.com/office/word/2012/wordml" xmlns:wpg="http://schemas.microsoft.com/office/word/2010/wordprocessingGroup" xmlns:wpi="http://schemas.microsoft.com/office/word/2010/wordprocessingInk" xmlns:wne="http://schemas.microsoft.com/office/word/2006/wordml" xmlns:wps="http://schemas.microsoft.com/office/word/2010/wordprocessingShape" mc:Ignorable="w14 w15 wp14">
   <w:endnote w:type="separator" w:id="-1">
     <w:p>
       <w:pPr>
@@ -3698,7 +3846,7 @@
 </file>
 
 <file path=word/footer1.xml><?xml version="1.0" encoding="utf-8"?>
-<w:ftr xmlns:wpc="http://schemas.microsoft.com/office/word/2010/wordprocessingCanvas" xmlns:mc="http://schemas.openxmlformats.org/markup-compatibility/2006" xmlns:o="urn:schemas-microsoft-com:office:office" xmlns:r="http://schemas.openxmlformats.org/officeDocument/2006/relationships" xmlns:m="http://schemas.openxmlformats.org/officeDocument/2006/math" xmlns:v="urn:schemas-microsoft-com:vml" xmlns:wp14="http://schemas.microsoft.com/office/word/2010/wordprocessingDrawing" xmlns:wp="http://schemas.openxmlformats.org/drawingml/2006/wordprocessingDrawing" xmlns:w10="urn:schemas-microsoft-com:office:word" xmlns:w="http://schemas.openxmlformats.org/wordprocessingml/2006/main" xmlns:w14="http://schemas.microsoft.com/office/word/2010/wordml" xmlns:wpg="http://schemas.microsoft.com/office/word/2010/wordprocessingGroup" xmlns:wpi="http://schemas.microsoft.com/office/word/2010/wordprocessingInk" xmlns:wne="http://schemas.microsoft.com/office/word/2006/wordml" xmlns:wps="http://schemas.microsoft.com/office/word/2010/wordprocessingShape" mc:Ignorable="w14 wp14">
+<w:ftr xmlns:wpc="http://schemas.microsoft.com/office/word/2010/wordprocessingCanvas" xmlns:mc="http://schemas.openxmlformats.org/markup-compatibility/2006" xmlns:o="urn:schemas-microsoft-com:office:office" xmlns:r="http://schemas.openxmlformats.org/officeDocument/2006/relationships" xmlns:m="http://schemas.openxmlformats.org/officeDocument/2006/math" xmlns:v="urn:schemas-microsoft-com:vml" xmlns:wp14="http://schemas.microsoft.com/office/word/2010/wordprocessingDrawing" xmlns:wp="http://schemas.openxmlformats.org/drawingml/2006/wordprocessingDrawing" xmlns:w10="urn:schemas-microsoft-com:office:word" xmlns:w="http://schemas.openxmlformats.org/wordprocessingml/2006/main" xmlns:w14="http://schemas.microsoft.com/office/word/2010/wordml" xmlns:w15="http://schemas.microsoft.com/office/word/2012/wordml" xmlns:wpg="http://schemas.microsoft.com/office/word/2010/wordprocessingGroup" xmlns:wpi="http://schemas.microsoft.com/office/word/2010/wordprocessingInk" xmlns:wne="http://schemas.microsoft.com/office/word/2006/wordml" xmlns:wps="http://schemas.microsoft.com/office/word/2010/wordprocessingShape" mc:Ignorable="w14 w15 wp14">
   <w:p>
     <w:pPr>
       <w:jc w:val="center"/>
@@ -3724,7 +3872,7 @@
       <w:rPr>
         <w:noProof/>
       </w:rPr>
-      <w:t>2</w:t>
+      <w:t>3</w:t>
     </w:r>
     <w:r>
       <w:rPr>
@@ -3745,7 +3893,7 @@
 </file>
 
 <file path=word/footnotes.xml><?xml version="1.0" encoding="utf-8"?>
-<w:footnotes xmlns:wpc="http://schemas.microsoft.com/office/word/2010/wordprocessingCanvas" xmlns:mc="http://schemas.openxmlformats.org/markup-compatibility/2006" xmlns:o="urn:schemas-microsoft-com:office:office" xmlns:r="http://schemas.openxmlformats.org/officeDocument/2006/relationships" xmlns:m="http://schemas.openxmlformats.org/officeDocument/2006/math" xmlns:v="urn:schemas-microsoft-com:vml" xmlns:wp14="http://schemas.microsoft.com/office/word/2010/wordprocessingDrawing" xmlns:wp="http://schemas.openxmlformats.org/drawingml/2006/wordprocessingDrawing" xmlns:w10="urn:schemas-microsoft-com:office:word" xmlns:w="http://schemas.openxmlformats.org/wordprocessingml/2006/main" xmlns:w14="http://schemas.microsoft.com/office/word/2010/wordml" xmlns:wpg="http://schemas.microsoft.com/office/word/2010/wordprocessingGroup" xmlns:wpi="http://schemas.microsoft.com/office/word/2010/wordprocessingInk" xmlns:wne="http://schemas.microsoft.com/office/word/2006/wordml" xmlns:wps="http://schemas.microsoft.com/office/word/2010/wordprocessingShape" mc:Ignorable="w14 wp14">
+<w:footnotes xmlns:wpc="http://schemas.microsoft.com/office/word/2010/wordprocessingCanvas" xmlns:mc="http://schemas.openxmlformats.org/markup-compatibility/2006" xmlns:o="urn:schemas-microsoft-com:office:office" xmlns:r="http://schemas.openxmlformats.org/officeDocument/2006/relationships" xmlns:m="http://schemas.openxmlformats.org/officeDocument/2006/math" xmlns:v="urn:schemas-microsoft-com:vml" xmlns:wp14="http://schemas.microsoft.com/office/word/2010/wordprocessingDrawing" xmlns:wp="http://schemas.openxmlformats.org/drawingml/2006/wordprocessingDrawing" xmlns:w10="urn:schemas-microsoft-com:office:word" xmlns:w="http://schemas.openxmlformats.org/wordprocessingml/2006/main" xmlns:w14="http://schemas.microsoft.com/office/word/2010/wordml" xmlns:w15="http://schemas.microsoft.com/office/word/2012/wordml" xmlns:wpg="http://schemas.microsoft.com/office/word/2010/wordprocessingGroup" xmlns:wpi="http://schemas.microsoft.com/office/word/2010/wordprocessingInk" xmlns:wne="http://schemas.microsoft.com/office/word/2006/wordml" xmlns:wps="http://schemas.microsoft.com/office/word/2010/wordprocessingShape" mc:Ignorable="w14 w15 wp14">
   <w:footnote w:type="separator" w:id="-1">
     <w:p>
       <w:pPr>
@@ -3770,8 +3918,8 @@
 </file>
 
 <file path=word/numbering.xml><?xml version="1.0" encoding="utf-8"?>
-<w:numbering xmlns:wpc="http://schemas.microsoft.com/office/word/2010/wordprocessingCanvas" xmlns:mc="http://schemas.openxmlformats.org/markup-compatibility/2006" xmlns:o="urn:schemas-microsoft-com:office:office" xmlns:r="http://schemas.openxmlformats.org/officeDocument/2006/relationships" xmlns:m="http://schemas.openxmlformats.org/officeDocument/2006/math" xmlns:v="urn:schemas-microsoft-com:vml" xmlns:wp14="http://schemas.microsoft.com/office/word/2010/wordprocessingDrawing" xmlns:wp="http://schemas.openxmlformats.org/drawingml/2006/wordprocessingDrawing" xmlns:w10="urn:schemas-microsoft-com:office:word" xmlns:w="http://schemas.openxmlformats.org/wordprocessingml/2006/main" xmlns:w14="http://schemas.microsoft.com/office/word/2010/wordml" xmlns:wpg="http://schemas.microsoft.com/office/word/2010/wordprocessingGroup" xmlns:wpi="http://schemas.microsoft.com/office/word/2010/wordprocessingInk" xmlns:wne="http://schemas.microsoft.com/office/word/2006/wordml" xmlns:wps="http://schemas.microsoft.com/office/word/2010/wordprocessingShape" mc:Ignorable="w14 wp14">
-  <w:abstractNum w:abstractNumId="0">
+<w:numbering xmlns:wpc="http://schemas.microsoft.com/office/word/2010/wordprocessingCanvas" xmlns:mc="http://schemas.openxmlformats.org/markup-compatibility/2006" xmlns:o="urn:schemas-microsoft-com:office:office" xmlns:r="http://schemas.openxmlformats.org/officeDocument/2006/relationships" xmlns:m="http://schemas.openxmlformats.org/officeDocument/2006/math" xmlns:v="urn:schemas-microsoft-com:vml" xmlns:wp14="http://schemas.microsoft.com/office/word/2010/wordprocessingDrawing" xmlns:wp="http://schemas.openxmlformats.org/drawingml/2006/wordprocessingDrawing" xmlns:w10="urn:schemas-microsoft-com:office:word" xmlns:w="http://schemas.openxmlformats.org/wordprocessingml/2006/main" xmlns:w14="http://schemas.microsoft.com/office/word/2010/wordml" xmlns:w15="http://schemas.microsoft.com/office/word/2012/wordml" xmlns:wpg="http://schemas.microsoft.com/office/word/2010/wordprocessingGroup" xmlns:wpi="http://schemas.microsoft.com/office/word/2010/wordprocessingInk" xmlns:wne="http://schemas.microsoft.com/office/word/2006/wordml" xmlns:wps="http://schemas.microsoft.com/office/word/2010/wordprocessingShape" mc:Ignorable="w14 w15 wp14">
+  <w:abstractNum w:abstractNumId="0" w15:restartNumberingAfterBreak="0">
     <w:nsid w:val="FFFFFFFB"/>
     <w:multiLevelType w:val="multilevel"/>
     <w:tmpl w:val="7C426B8E"/>
@@ -3920,7 +4068,7 @@
       </w:rPr>
     </w:lvl>
   </w:abstractNum>
-  <w:abstractNum w:abstractNumId="1">
+  <w:abstractNum w:abstractNumId="1" w15:restartNumberingAfterBreak="0">
     <w:nsid w:val="01DC136E"/>
     <w:multiLevelType w:val="hybridMultilevel"/>
     <w:tmpl w:val="4548361C"/>
@@ -4033,7 +4181,7 @@
       </w:rPr>
     </w:lvl>
   </w:abstractNum>
-  <w:abstractNum w:abstractNumId="2">
+  <w:abstractNum w:abstractNumId="2" w15:restartNumberingAfterBreak="0">
     <w:nsid w:val="05DA37D8"/>
     <w:multiLevelType w:val="hybridMultilevel"/>
     <w:tmpl w:val="2FE6F532"/>
@@ -4119,7 +4267,7 @@
       </w:pPr>
     </w:lvl>
   </w:abstractNum>
-  <w:abstractNum w:abstractNumId="3">
+  <w:abstractNum w:abstractNumId="3" w15:restartNumberingAfterBreak="0">
     <w:nsid w:val="09AF34DC"/>
     <w:multiLevelType w:val="hybridMultilevel"/>
     <w:tmpl w:val="8848C820"/>
@@ -4233,7 +4381,7 @@
       </w:rPr>
     </w:lvl>
   </w:abstractNum>
-  <w:abstractNum w:abstractNumId="4">
+  <w:abstractNum w:abstractNumId="4" w15:restartNumberingAfterBreak="0">
     <w:nsid w:val="0A5A46B0"/>
     <w:multiLevelType w:val="hybridMultilevel"/>
     <w:tmpl w:val="114CD746"/>
@@ -4346,7 +4494,7 @@
       </w:rPr>
     </w:lvl>
   </w:abstractNum>
-  <w:abstractNum w:abstractNumId="5">
+  <w:abstractNum w:abstractNumId="5" w15:restartNumberingAfterBreak="0">
     <w:nsid w:val="0DF06C7E"/>
     <w:multiLevelType w:val="hybridMultilevel"/>
     <w:tmpl w:val="13A4CACE"/>
@@ -4459,7 +4607,7 @@
       </w:rPr>
     </w:lvl>
   </w:abstractNum>
-  <w:abstractNum w:abstractNumId="6">
+  <w:abstractNum w:abstractNumId="6" w15:restartNumberingAfterBreak="0">
     <w:nsid w:val="0ED36910"/>
     <w:multiLevelType w:val="hybridMultilevel"/>
     <w:tmpl w:val="A94C792C"/>
@@ -4572,7 +4720,7 @@
       </w:rPr>
     </w:lvl>
   </w:abstractNum>
-  <w:abstractNum w:abstractNumId="7">
+  <w:abstractNum w:abstractNumId="7" w15:restartNumberingAfterBreak="0">
     <w:nsid w:val="130A1F0E"/>
     <w:multiLevelType w:val="hybridMultilevel"/>
     <w:tmpl w:val="CD3AB0A0"/>
@@ -4685,7 +4833,7 @@
       </w:rPr>
     </w:lvl>
   </w:abstractNum>
-  <w:abstractNum w:abstractNumId="8">
+  <w:abstractNum w:abstractNumId="8" w15:restartNumberingAfterBreak="0">
     <w:nsid w:val="141A6848"/>
     <w:multiLevelType w:val="hybridMultilevel"/>
     <w:tmpl w:val="3DC4D48C"/>
@@ -4777,7 +4925,7 @@
       </w:pPr>
     </w:lvl>
   </w:abstractNum>
-  <w:abstractNum w:abstractNumId="9">
+  <w:abstractNum w:abstractNumId="9" w15:restartNumberingAfterBreak="0">
     <w:nsid w:val="1E320B82"/>
     <w:multiLevelType w:val="hybridMultilevel"/>
     <w:tmpl w:val="E20C9054"/>
@@ -4889,7 +5037,7 @@
       </w:rPr>
     </w:lvl>
   </w:abstractNum>
-  <w:abstractNum w:abstractNumId="10">
+  <w:abstractNum w:abstractNumId="10" w15:restartNumberingAfterBreak="0">
     <w:nsid w:val="290C59D7"/>
     <w:multiLevelType w:val="hybridMultilevel"/>
     <w:tmpl w:val="2FE6F532"/>
@@ -4975,7 +5123,7 @@
       </w:pPr>
     </w:lvl>
   </w:abstractNum>
-  <w:abstractNum w:abstractNumId="11">
+  <w:abstractNum w:abstractNumId="11" w15:restartNumberingAfterBreak="0">
     <w:nsid w:val="29D86C48"/>
     <w:multiLevelType w:val="hybridMultilevel"/>
     <w:tmpl w:val="C660ED9A"/>
@@ -5088,7 +5236,7 @@
       </w:rPr>
     </w:lvl>
   </w:abstractNum>
-  <w:abstractNum w:abstractNumId="12">
+  <w:abstractNum w:abstractNumId="12" w15:restartNumberingAfterBreak="0">
     <w:nsid w:val="29F96310"/>
     <w:multiLevelType w:val="hybridMultilevel"/>
     <w:tmpl w:val="2DD6E308"/>
@@ -5201,7 +5349,7 @@
       </w:rPr>
     </w:lvl>
   </w:abstractNum>
-  <w:abstractNum w:abstractNumId="13">
+  <w:abstractNum w:abstractNumId="13" w15:restartNumberingAfterBreak="0">
     <w:nsid w:val="2AC461C4"/>
     <w:multiLevelType w:val="hybridMultilevel"/>
     <w:tmpl w:val="CD362690"/>
@@ -5314,7 +5462,7 @@
       </w:rPr>
     </w:lvl>
   </w:abstractNum>
-  <w:abstractNum w:abstractNumId="14">
+  <w:abstractNum w:abstractNumId="14" w15:restartNumberingAfterBreak="0">
     <w:nsid w:val="31FE1E4C"/>
     <w:multiLevelType w:val="hybridMultilevel"/>
     <w:tmpl w:val="9FECD1D4"/>
@@ -5427,7 +5575,7 @@
       </w:rPr>
     </w:lvl>
   </w:abstractNum>
-  <w:abstractNum w:abstractNumId="15">
+  <w:abstractNum w:abstractNumId="15" w15:restartNumberingAfterBreak="0">
     <w:nsid w:val="3A2907A6"/>
     <w:multiLevelType w:val="hybridMultilevel"/>
     <w:tmpl w:val="39442F22"/>
@@ -5540,7 +5688,7 @@
       </w:rPr>
     </w:lvl>
   </w:abstractNum>
-  <w:abstractNum w:abstractNumId="16">
+  <w:abstractNum w:abstractNumId="16" w15:restartNumberingAfterBreak="0">
     <w:nsid w:val="3B7B0B56"/>
     <w:multiLevelType w:val="hybridMultilevel"/>
     <w:tmpl w:val="2384E52E"/>
@@ -5626,7 +5774,7 @@
       </w:pPr>
     </w:lvl>
   </w:abstractNum>
-  <w:abstractNum w:abstractNumId="17">
+  <w:abstractNum w:abstractNumId="17" w15:restartNumberingAfterBreak="0">
     <w:nsid w:val="3D4B1E07"/>
     <w:multiLevelType w:val="hybridMultilevel"/>
     <w:tmpl w:val="4B546864"/>
@@ -5739,7 +5887,7 @@
       </w:rPr>
     </w:lvl>
   </w:abstractNum>
-  <w:abstractNum w:abstractNumId="18">
+  <w:abstractNum w:abstractNumId="18" w15:restartNumberingAfterBreak="0">
     <w:nsid w:val="3F667A82"/>
     <w:multiLevelType w:val="hybridMultilevel"/>
     <w:tmpl w:val="BF081B14"/>
@@ -5852,7 +6000,7 @@
       </w:rPr>
     </w:lvl>
   </w:abstractNum>
-  <w:abstractNum w:abstractNumId="19">
+  <w:abstractNum w:abstractNumId="19" w15:restartNumberingAfterBreak="0">
     <w:nsid w:val="4517511B"/>
     <w:multiLevelType w:val="hybridMultilevel"/>
     <w:tmpl w:val="9CAE6B56"/>
@@ -5965,7 +6113,7 @@
       </w:rPr>
     </w:lvl>
   </w:abstractNum>
-  <w:abstractNum w:abstractNumId="20">
+  <w:abstractNum w:abstractNumId="20" w15:restartNumberingAfterBreak="0">
     <w:nsid w:val="45825C66"/>
     <w:multiLevelType w:val="hybridMultilevel"/>
     <w:tmpl w:val="17882B88"/>
@@ -6078,7 +6226,7 @@
       </w:rPr>
     </w:lvl>
   </w:abstractNum>
-  <w:abstractNum w:abstractNumId="21">
+  <w:abstractNum w:abstractNumId="21" w15:restartNumberingAfterBreak="0">
     <w:nsid w:val="4FA825CE"/>
     <w:multiLevelType w:val="hybridMultilevel"/>
     <w:tmpl w:val="13AC310A"/>
@@ -6191,7 +6339,7 @@
       </w:rPr>
     </w:lvl>
   </w:abstractNum>
-  <w:abstractNum w:abstractNumId="22">
+  <w:abstractNum w:abstractNumId="22" w15:restartNumberingAfterBreak="0">
     <w:nsid w:val="53A34FAD"/>
     <w:multiLevelType w:val="hybridMultilevel"/>
     <w:tmpl w:val="DB5A97BA"/>
@@ -6304,7 +6452,7 @@
       </w:rPr>
     </w:lvl>
   </w:abstractNum>
-  <w:abstractNum w:abstractNumId="23">
+  <w:abstractNum w:abstractNumId="23" w15:restartNumberingAfterBreak="0">
     <w:nsid w:val="588102C3"/>
     <w:multiLevelType w:val="hybridMultilevel"/>
     <w:tmpl w:val="34C8455C"/>
@@ -6417,7 +6565,7 @@
       </w:rPr>
     </w:lvl>
   </w:abstractNum>
-  <w:abstractNum w:abstractNumId="24">
+  <w:abstractNum w:abstractNumId="24" w15:restartNumberingAfterBreak="0">
     <w:nsid w:val="5B4F2B95"/>
     <w:multiLevelType w:val="hybridMultilevel"/>
     <w:tmpl w:val="39862972"/>
@@ -6530,7 +6678,7 @@
       </w:rPr>
     </w:lvl>
   </w:abstractNum>
-  <w:abstractNum w:abstractNumId="25">
+  <w:abstractNum w:abstractNumId="25" w15:restartNumberingAfterBreak="0">
     <w:nsid w:val="5C7A6F97"/>
     <w:multiLevelType w:val="multilevel"/>
     <w:tmpl w:val="6D5A6D7C"/>
@@ -6679,7 +6827,7 @@
       </w:rPr>
     </w:lvl>
   </w:abstractNum>
-  <w:abstractNum w:abstractNumId="26">
+  <w:abstractNum w:abstractNumId="26" w15:restartNumberingAfterBreak="0">
     <w:nsid w:val="5D821C74"/>
     <w:multiLevelType w:val="hybridMultilevel"/>
     <w:tmpl w:val="845AD692"/>
@@ -6768,7 +6916,7 @@
       </w:pPr>
     </w:lvl>
   </w:abstractNum>
-  <w:abstractNum w:abstractNumId="27">
+  <w:abstractNum w:abstractNumId="27" w15:restartNumberingAfterBreak="0">
     <w:nsid w:val="5FF341EB"/>
     <w:multiLevelType w:val="hybridMultilevel"/>
     <w:tmpl w:val="30FA7664"/>
@@ -6881,7 +7029,7 @@
       </w:rPr>
     </w:lvl>
   </w:abstractNum>
-  <w:abstractNum w:abstractNumId="28">
+  <w:abstractNum w:abstractNumId="28" w15:restartNumberingAfterBreak="0">
     <w:nsid w:val="65A9602F"/>
     <w:multiLevelType w:val="hybridMultilevel"/>
     <w:tmpl w:val="E46E11F6"/>
@@ -6994,7 +7142,7 @@
       </w:rPr>
     </w:lvl>
   </w:abstractNum>
-  <w:abstractNum w:abstractNumId="29">
+  <w:abstractNum w:abstractNumId="29" w15:restartNumberingAfterBreak="0">
     <w:nsid w:val="696E6F11"/>
     <w:multiLevelType w:val="hybridMultilevel"/>
     <w:tmpl w:val="75420AD0"/>
@@ -7107,7 +7255,7 @@
       </w:rPr>
     </w:lvl>
   </w:abstractNum>
-  <w:abstractNum w:abstractNumId="30">
+  <w:abstractNum w:abstractNumId="30" w15:restartNumberingAfterBreak="0">
     <w:nsid w:val="7D503EBA"/>
     <w:multiLevelType w:val="hybridMultilevel"/>
     <w:tmpl w:val="823234E0"/>
@@ -7221,7 +7369,7 @@
       </w:rPr>
     </w:lvl>
   </w:abstractNum>
-  <w:abstractNum w:abstractNumId="31">
+  <w:abstractNum w:abstractNumId="31" w15:restartNumberingAfterBreak="0">
     <w:nsid w:val="7F6522B8"/>
     <w:multiLevelType w:val="hybridMultilevel"/>
     <w:tmpl w:val="4CB412FC"/>
@@ -7485,7 +7633,7 @@
 </file>
 
 <file path=word/styles.xml><?xml version="1.0" encoding="utf-8"?>
-<w:styles xmlns:mc="http://schemas.openxmlformats.org/markup-compatibility/2006" xmlns:r="http://schemas.openxmlformats.org/officeDocument/2006/relationships" xmlns:w="http://schemas.openxmlformats.org/wordprocessingml/2006/main" xmlns:w14="http://schemas.microsoft.com/office/word/2010/wordml" mc:Ignorable="w14">
+<w:styles xmlns:mc="http://schemas.openxmlformats.org/markup-compatibility/2006" xmlns:r="http://schemas.openxmlformats.org/officeDocument/2006/relationships" xmlns:w="http://schemas.openxmlformats.org/wordprocessingml/2006/main" xmlns:w14="http://schemas.microsoft.com/office/word/2010/wordml" xmlns:w15="http://schemas.microsoft.com/office/word/2012/wordml" mc:Ignorable="w14 w15">
   <w:docDefaults>
     <w:rPrDefault>
       <w:rPr>
@@ -7495,144 +7643,378 @@
     </w:rPrDefault>
     <w:pPrDefault/>
   </w:docDefaults>
-  <w:latentStyles w:defLockedState="0" w:defUIPriority="99" w:defSemiHidden="1" w:defUnhideWhenUsed="1" w:defQFormat="0" w:count="267">
-    <w:lsdException w:name="Normal" w:semiHidden="0" w:uiPriority="0" w:unhideWhenUsed="0" w:qFormat="1"/>
-    <w:lsdException w:name="heading 1" w:semiHidden="0" w:uiPriority="0" w:unhideWhenUsed="0" w:qFormat="1"/>
-    <w:lsdException w:name="heading 2" w:uiPriority="0" w:qFormat="1"/>
-    <w:lsdException w:name="heading 3" w:uiPriority="0" w:qFormat="1"/>
-    <w:lsdException w:name="heading 4" w:uiPriority="0" w:qFormat="1"/>
-    <w:lsdException w:name="heading 5" w:uiPriority="0" w:qFormat="1"/>
-    <w:lsdException w:name="heading 6" w:uiPriority="0" w:qFormat="1"/>
-    <w:lsdException w:name="heading 7" w:uiPriority="0" w:qFormat="1"/>
-    <w:lsdException w:name="heading 8" w:uiPriority="0" w:qFormat="1"/>
-    <w:lsdException w:name="heading 9" w:uiPriority="0" w:qFormat="1"/>
-    <w:lsdException w:name="toc 1" w:uiPriority="39"/>
-    <w:lsdException w:name="toc 2" w:uiPriority="39"/>
-    <w:lsdException w:name="toc 3" w:uiPriority="39"/>
-    <w:lsdException w:name="toc 4" w:uiPriority="39"/>
-    <w:lsdException w:name="toc 5" w:uiPriority="39"/>
-    <w:lsdException w:name="toc 6" w:uiPriority="39"/>
-    <w:lsdException w:name="toc 7" w:uiPriority="39"/>
-    <w:lsdException w:name="toc 8" w:uiPriority="39"/>
-    <w:lsdException w:name="toc 9" w:uiPriority="39"/>
-    <w:lsdException w:name="caption" w:uiPriority="0" w:qFormat="1"/>
-    <w:lsdException w:name="Title" w:semiHidden="0" w:uiPriority="0" w:unhideWhenUsed="0" w:qFormat="1"/>
-    <w:lsdException w:name="Default Paragraph Font" w:uiPriority="1"/>
-    <w:lsdException w:name="Subtitle" w:semiHidden="0" w:uiPriority="0" w:unhideWhenUsed="0" w:qFormat="1"/>
-    <w:lsdException w:name="Strong" w:semiHidden="0" w:uiPriority="22" w:unhideWhenUsed="0" w:qFormat="1"/>
-    <w:lsdException w:name="Emphasis" w:semiHidden="0" w:uiPriority="0" w:unhideWhenUsed="0" w:qFormat="1"/>
-    <w:lsdException w:name="Table Grid" w:semiHidden="0" w:uiPriority="39" w:unhideWhenUsed="0"/>
-    <w:lsdException w:name="Placeholder Text" w:unhideWhenUsed="0"/>
-    <w:lsdException w:name="No Spacing" w:semiHidden="0" w:uiPriority="1" w:unhideWhenUsed="0" w:qFormat="1"/>
-    <w:lsdException w:name="Light Shading" w:semiHidden="0" w:uiPriority="60" w:unhideWhenUsed="0"/>
-    <w:lsdException w:name="Light List" w:semiHidden="0" w:uiPriority="61" w:unhideWhenUsed="0"/>
-    <w:lsdException w:name="Light Grid" w:semiHidden="0" w:uiPriority="62" w:unhideWhenUsed="0"/>
-    <w:lsdException w:name="Medium Shading 1" w:semiHidden="0" w:uiPriority="63" w:unhideWhenUsed="0"/>
-    <w:lsdException w:name="Medium Shading 2" w:semiHidden="0" w:uiPriority="64" w:unhideWhenUsed="0"/>
-    <w:lsdException w:name="Medium List 1" w:semiHidden="0" w:uiPriority="65" w:unhideWhenUsed="0"/>
-    <w:lsdException w:name="Medium List 2" w:semiHidden="0" w:uiPriority="66" w:unhideWhenUsed="0"/>
-    <w:lsdException w:name="Medium Grid 1" w:semiHidden="0" w:uiPriority="67" w:unhideWhenUsed="0"/>
-    <w:lsdException w:name="Medium Grid 2" w:semiHidden="0" w:uiPriority="68" w:unhideWhenUsed="0"/>
-    <w:lsdException w:name="Medium Grid 3" w:semiHidden="0" w:uiPriority="69" w:unhideWhenUsed="0"/>
-    <w:lsdException w:name="Dark List" w:semiHidden="0" w:uiPriority="70" w:unhideWhenUsed="0"/>
-    <w:lsdException w:name="Colorful Shading" w:semiHidden="0" w:uiPriority="71" w:unhideWhenUsed="0"/>
-    <w:lsdException w:name="Colorful List" w:semiHidden="0" w:uiPriority="72" w:unhideWhenUsed="0"/>
-    <w:lsdException w:name="Colorful Grid" w:semiHidden="0" w:uiPriority="73" w:unhideWhenUsed="0"/>
-    <w:lsdException w:name="Light Shading Accent 1" w:semiHidden="0" w:uiPriority="60" w:unhideWhenUsed="0"/>
-    <w:lsdException w:name="Light List Accent 1" w:semiHidden="0" w:uiPriority="61" w:unhideWhenUsed="0"/>
-    <w:lsdException w:name="Light Grid Accent 1" w:semiHidden="0" w:uiPriority="62" w:unhideWhenUsed="0"/>
-    <w:lsdException w:name="Medium Shading 1 Accent 1" w:semiHidden="0" w:uiPriority="63" w:unhideWhenUsed="0"/>
-    <w:lsdException w:name="Medium Shading 2 Accent 1" w:semiHidden="0" w:uiPriority="64" w:unhideWhenUsed="0"/>
-    <w:lsdException w:name="Medium List 1 Accent 1" w:semiHidden="0" w:uiPriority="65" w:unhideWhenUsed="0"/>
-    <w:lsdException w:name="Revision" w:unhideWhenUsed="0"/>
-    <w:lsdException w:name="List Paragraph" w:semiHidden="0" w:uiPriority="34" w:unhideWhenUsed="0" w:qFormat="1"/>
-    <w:lsdException w:name="Quote" w:semiHidden="0" w:uiPriority="29" w:unhideWhenUsed="0" w:qFormat="1"/>
-    <w:lsdException w:name="Intense Quote" w:semiHidden="0" w:uiPriority="30" w:unhideWhenUsed="0" w:qFormat="1"/>
-    <w:lsdException w:name="Medium List 2 Accent 1" w:semiHidden="0" w:uiPriority="66" w:unhideWhenUsed="0"/>
-    <w:lsdException w:name="Medium Grid 1 Accent 1" w:semiHidden="0" w:uiPriority="67" w:unhideWhenUsed="0"/>
-    <w:lsdException w:name="Medium Grid 2 Accent 1" w:semiHidden="0" w:uiPriority="68" w:unhideWhenUsed="0"/>
-    <w:lsdException w:name="Medium Grid 3 Accent 1" w:semiHidden="0" w:uiPriority="69" w:unhideWhenUsed="0"/>
-    <w:lsdException w:name="Dark List Accent 1" w:semiHidden="0" w:uiPriority="70" w:unhideWhenUsed="0"/>
-    <w:lsdException w:name="Colorful Shading Accent 1" w:semiHidden="0" w:uiPriority="71" w:unhideWhenUsed="0"/>
-    <w:lsdException w:name="Colorful List Accent 1" w:semiHidden="0" w:uiPriority="72" w:unhideWhenUsed="0"/>
-    <w:lsdException w:name="Colorful Grid Accent 1" w:semiHidden="0" w:uiPriority="73" w:unhideWhenUsed="0"/>
-    <w:lsdException w:name="Light Shading Accent 2" w:semiHidden="0" w:uiPriority="60" w:unhideWhenUsed="0"/>
-    <w:lsdException w:name="Light List Accent 2" w:semiHidden="0" w:uiPriority="61" w:unhideWhenUsed="0"/>
-    <w:lsdException w:name="Light Grid Accent 2" w:semiHidden="0" w:uiPriority="62" w:unhideWhenUsed="0"/>
-    <w:lsdException w:name="Medium Shading 1 Accent 2" w:semiHidden="0" w:uiPriority="63" w:unhideWhenUsed="0"/>
-    <w:lsdException w:name="Medium Shading 2 Accent 2" w:semiHidden="0" w:uiPriority="64" w:unhideWhenUsed="0"/>
-    <w:lsdException w:name="Medium List 1 Accent 2" w:semiHidden="0" w:uiPriority="65" w:unhideWhenUsed="0"/>
-    <w:lsdException w:name="Medium List 2 Accent 2" w:semiHidden="0" w:uiPriority="66" w:unhideWhenUsed="0"/>
-    <w:lsdException w:name="Medium Grid 1 Accent 2" w:semiHidden="0" w:uiPriority="67" w:unhideWhenUsed="0"/>
-    <w:lsdException w:name="Medium Grid 2 Accent 2" w:semiHidden="0" w:uiPriority="68" w:unhideWhenUsed="0"/>
-    <w:lsdException w:name="Medium Grid 3 Accent 2" w:semiHidden="0" w:uiPriority="69" w:unhideWhenUsed="0"/>
-    <w:lsdException w:name="Dark List Accent 2" w:semiHidden="0" w:uiPriority="70" w:unhideWhenUsed="0"/>
-    <w:lsdException w:name="Colorful Shading Accent 2" w:semiHidden="0" w:uiPriority="71" w:unhideWhenUsed="0"/>
-    <w:lsdException w:name="Colorful List Accent 2" w:semiHidden="0" w:uiPriority="72" w:unhideWhenUsed="0"/>
-    <w:lsdException w:name="Colorful Grid Accent 2" w:semiHidden="0" w:uiPriority="73" w:unhideWhenUsed="0"/>
-    <w:lsdException w:name="Light Shading Accent 3" w:semiHidden="0" w:uiPriority="60" w:unhideWhenUsed="0"/>
-    <w:lsdException w:name="Light List Accent 3" w:semiHidden="0" w:uiPriority="61" w:unhideWhenUsed="0"/>
-    <w:lsdException w:name="Light Grid Accent 3" w:semiHidden="0" w:uiPriority="62" w:unhideWhenUsed="0"/>
-    <w:lsdException w:name="Medium Shading 1 Accent 3" w:semiHidden="0" w:uiPriority="63" w:unhideWhenUsed="0"/>
-    <w:lsdException w:name="Medium Shading 2 Accent 3" w:semiHidden="0" w:uiPriority="64" w:unhideWhenUsed="0"/>
-    <w:lsdException w:name="Medium List 1 Accent 3" w:semiHidden="0" w:uiPriority="65" w:unhideWhenUsed="0"/>
-    <w:lsdException w:name="Medium List 2 Accent 3" w:semiHidden="0" w:uiPriority="66" w:unhideWhenUsed="0"/>
-    <w:lsdException w:name="Medium Grid 1 Accent 3" w:semiHidden="0" w:uiPriority="67" w:unhideWhenUsed="0"/>
-    <w:lsdException w:name="Medium Grid 2 Accent 3" w:semiHidden="0" w:uiPriority="68" w:unhideWhenUsed="0"/>
-    <w:lsdException w:name="Medium Grid 3 Accent 3" w:semiHidden="0" w:uiPriority="69" w:unhideWhenUsed="0"/>
-    <w:lsdException w:name="Dark List Accent 3" w:semiHidden="0" w:uiPriority="70" w:unhideWhenUsed="0"/>
-    <w:lsdException w:name="Colorful Shading Accent 3" w:semiHidden="0" w:uiPriority="71" w:unhideWhenUsed="0"/>
-    <w:lsdException w:name="Colorful List Accent 3" w:semiHidden="0" w:uiPriority="72" w:unhideWhenUsed="0"/>
-    <w:lsdException w:name="Colorful Grid Accent 3" w:semiHidden="0" w:uiPriority="73" w:unhideWhenUsed="0"/>
-    <w:lsdException w:name="Light Shading Accent 4" w:semiHidden="0" w:uiPriority="60" w:unhideWhenUsed="0"/>
-    <w:lsdException w:name="Light List Accent 4" w:semiHidden="0" w:uiPriority="61" w:unhideWhenUsed="0"/>
-    <w:lsdException w:name="Light Grid Accent 4" w:semiHidden="0" w:uiPriority="62" w:unhideWhenUsed="0"/>
-    <w:lsdException w:name="Medium Shading 1 Accent 4" w:semiHidden="0" w:uiPriority="63" w:unhideWhenUsed="0"/>
-    <w:lsdException w:name="Medium Shading 2 Accent 4" w:semiHidden="0" w:uiPriority="64" w:unhideWhenUsed="0"/>
-    <w:lsdException w:name="Medium List 1 Accent 4" w:semiHidden="0" w:uiPriority="65" w:unhideWhenUsed="0"/>
-    <w:lsdException w:name="Medium List 2 Accent 4" w:semiHidden="0" w:uiPriority="66" w:unhideWhenUsed="0"/>
-    <w:lsdException w:name="Medium Grid 1 Accent 4" w:semiHidden="0" w:uiPriority="67" w:unhideWhenUsed="0"/>
-    <w:lsdException w:name="Medium Grid 2 Accent 4" w:semiHidden="0" w:uiPriority="68" w:unhideWhenUsed="0"/>
-    <w:lsdException w:name="Medium Grid 3 Accent 4" w:semiHidden="0" w:uiPriority="69" w:unhideWhenUsed="0"/>
-    <w:lsdException w:name="Dark List Accent 4" w:semiHidden="0" w:uiPriority="70" w:unhideWhenUsed="0"/>
-    <w:lsdException w:name="Colorful Shading Accent 4" w:semiHidden="0" w:uiPriority="71" w:unhideWhenUsed="0"/>
-    <w:lsdException w:name="Colorful List Accent 4" w:semiHidden="0" w:uiPriority="72" w:unhideWhenUsed="0"/>
-    <w:lsdException w:name="Colorful Grid Accent 4" w:semiHidden="0" w:uiPriority="73" w:unhideWhenUsed="0"/>
-    <w:lsdException w:name="Light Shading Accent 5" w:semiHidden="0" w:uiPriority="60" w:unhideWhenUsed="0"/>
-    <w:lsdException w:name="Light List Accent 5" w:semiHidden="0" w:uiPriority="61" w:unhideWhenUsed="0"/>
-    <w:lsdException w:name="Light Grid Accent 5" w:semiHidden="0" w:uiPriority="62" w:unhideWhenUsed="0"/>
-    <w:lsdException w:name="Medium Shading 1 Accent 5" w:semiHidden="0" w:uiPriority="63" w:unhideWhenUsed="0"/>
-    <w:lsdException w:name="Medium Shading 2 Accent 5" w:semiHidden="0" w:uiPriority="64" w:unhideWhenUsed="0"/>
-    <w:lsdException w:name="Medium List 1 Accent 5" w:semiHidden="0" w:uiPriority="65" w:unhideWhenUsed="0"/>
-    <w:lsdException w:name="Medium List 2 Accent 5" w:semiHidden="0" w:uiPriority="66" w:unhideWhenUsed="0"/>
-    <w:lsdException w:name="Medium Grid 1 Accent 5" w:semiHidden="0" w:uiPriority="67" w:unhideWhenUsed="0"/>
-    <w:lsdException w:name="Medium Grid 2 Accent 5" w:semiHidden="0" w:uiPriority="68" w:unhideWhenUsed="0"/>
-    <w:lsdException w:name="Medium Grid 3 Accent 5" w:semiHidden="0" w:uiPriority="69" w:unhideWhenUsed="0"/>
-    <w:lsdException w:name="Dark List Accent 5" w:semiHidden="0" w:uiPriority="70" w:unhideWhenUsed="0"/>
-    <w:lsdException w:name="Colorful Shading Accent 5" w:semiHidden="0" w:uiPriority="71" w:unhideWhenUsed="0"/>
-    <w:lsdException w:name="Colorful List Accent 5" w:semiHidden="0" w:uiPriority="72" w:unhideWhenUsed="0"/>
-    <w:lsdException w:name="Colorful Grid Accent 5" w:semiHidden="0" w:uiPriority="73" w:unhideWhenUsed="0"/>
-    <w:lsdException w:name="Light Shading Accent 6" w:semiHidden="0" w:uiPriority="60" w:unhideWhenUsed="0"/>
-    <w:lsdException w:name="Light List Accent 6" w:semiHidden="0" w:uiPriority="61" w:unhideWhenUsed="0"/>
-    <w:lsdException w:name="Light Grid Accent 6" w:semiHidden="0" w:uiPriority="62" w:unhideWhenUsed="0"/>
-    <w:lsdException w:name="Medium Shading 1 Accent 6" w:semiHidden="0" w:uiPriority="63" w:unhideWhenUsed="0"/>
-    <w:lsdException w:name="Medium Shading 2 Accent 6" w:semiHidden="0" w:uiPriority="64" w:unhideWhenUsed="0"/>
-    <w:lsdException w:name="Medium List 1 Accent 6" w:semiHidden="0" w:uiPriority="65" w:unhideWhenUsed="0"/>
-    <w:lsdException w:name="Medium List 2 Accent 6" w:semiHidden="0" w:uiPriority="66" w:unhideWhenUsed="0"/>
-    <w:lsdException w:name="Medium Grid 1 Accent 6" w:semiHidden="0" w:uiPriority="67" w:unhideWhenUsed="0"/>
-    <w:lsdException w:name="Medium Grid 2 Accent 6" w:semiHidden="0" w:uiPriority="68" w:unhideWhenUsed="0"/>
-    <w:lsdException w:name="Medium Grid 3 Accent 6" w:semiHidden="0" w:uiPriority="69" w:unhideWhenUsed="0"/>
-    <w:lsdException w:name="Dark List Accent 6" w:semiHidden="0" w:uiPriority="70" w:unhideWhenUsed="0"/>
-    <w:lsdException w:name="Colorful Shading Accent 6" w:semiHidden="0" w:uiPriority="71" w:unhideWhenUsed="0"/>
-    <w:lsdException w:name="Colorful List Accent 6" w:semiHidden="0" w:uiPriority="72" w:unhideWhenUsed="0"/>
-    <w:lsdException w:name="Colorful Grid Accent 6" w:semiHidden="0" w:uiPriority="73" w:unhideWhenUsed="0"/>
-    <w:lsdException w:name="Subtle Emphasis" w:semiHidden="0" w:uiPriority="19" w:unhideWhenUsed="0" w:qFormat="1"/>
-    <w:lsdException w:name="Intense Emphasis" w:semiHidden="0" w:uiPriority="21" w:unhideWhenUsed="0" w:qFormat="1"/>
-    <w:lsdException w:name="Subtle Reference" w:semiHidden="0" w:uiPriority="31" w:unhideWhenUsed="0" w:qFormat="1"/>
-    <w:lsdException w:name="Intense Reference" w:semiHidden="0" w:uiPriority="32" w:unhideWhenUsed="0" w:qFormat="1"/>
-    <w:lsdException w:name="Book Title" w:semiHidden="0" w:uiPriority="33" w:unhideWhenUsed="0" w:qFormat="1"/>
-    <w:lsdException w:name="Bibliography" w:uiPriority="37"/>
-    <w:lsdException w:name="TOC Heading" w:uiPriority="39" w:qFormat="1"/>
+  <w:latentStyles w:defLockedState="0" w:defUIPriority="99" w:defSemiHidden="0" w:defUnhideWhenUsed="0" w:defQFormat="0" w:count="371">
+    <w:lsdException w:name="Normal" w:uiPriority="0" w:qFormat="1"/>
+    <w:lsdException w:name="heading 1" w:uiPriority="0" w:qFormat="1"/>
+    <w:lsdException w:name="heading 2" w:semiHidden="1" w:uiPriority="0" w:unhideWhenUsed="1" w:qFormat="1"/>
+    <w:lsdException w:name="heading 3" w:semiHidden="1" w:uiPriority="0" w:unhideWhenUsed="1" w:qFormat="1"/>
+    <w:lsdException w:name="heading 4" w:semiHidden="1" w:uiPriority="0" w:unhideWhenUsed="1" w:qFormat="1"/>
+    <w:lsdException w:name="heading 5" w:semiHidden="1" w:uiPriority="0" w:unhideWhenUsed="1" w:qFormat="1"/>
+    <w:lsdException w:name="heading 6" w:semiHidden="1" w:uiPriority="0" w:unhideWhenUsed="1" w:qFormat="1"/>
+    <w:lsdException w:name="heading 7" w:semiHidden="1" w:uiPriority="0" w:unhideWhenUsed="1" w:qFormat="1"/>
+    <w:lsdException w:name="heading 8" w:semiHidden="1" w:uiPriority="0" w:unhideWhenUsed="1" w:qFormat="1"/>
+    <w:lsdException w:name="heading 9" w:semiHidden="1" w:uiPriority="0" w:unhideWhenUsed="1" w:qFormat="1"/>
+    <w:lsdException w:name="index 1" w:semiHidden="1" w:unhideWhenUsed="1"/>
+    <w:lsdException w:name="index 2" w:semiHidden="1" w:unhideWhenUsed="1"/>
+    <w:lsdException w:name="index 3" w:semiHidden="1" w:unhideWhenUsed="1"/>
+    <w:lsdException w:name="index 4" w:semiHidden="1" w:unhideWhenUsed="1"/>
+    <w:lsdException w:name="index 5" w:semiHidden="1" w:unhideWhenUsed="1"/>
+    <w:lsdException w:name="index 6" w:semiHidden="1" w:unhideWhenUsed="1"/>
+    <w:lsdException w:name="index 7" w:semiHidden="1" w:unhideWhenUsed="1"/>
+    <w:lsdException w:name="index 8" w:semiHidden="1" w:unhideWhenUsed="1"/>
+    <w:lsdException w:name="index 9" w:semiHidden="1" w:unhideWhenUsed="1"/>
+    <w:lsdException w:name="toc 1" w:semiHidden="1" w:uiPriority="39" w:unhideWhenUsed="1"/>
+    <w:lsdException w:name="toc 2" w:semiHidden="1" w:uiPriority="39" w:unhideWhenUsed="1"/>
+    <w:lsdException w:name="toc 3" w:semiHidden="1" w:uiPriority="39" w:unhideWhenUsed="1"/>
+    <w:lsdException w:name="toc 4" w:semiHidden="1" w:uiPriority="39" w:unhideWhenUsed="1"/>
+    <w:lsdException w:name="toc 5" w:semiHidden="1" w:uiPriority="39" w:unhideWhenUsed="1"/>
+    <w:lsdException w:name="toc 6" w:semiHidden="1" w:uiPriority="39" w:unhideWhenUsed="1"/>
+    <w:lsdException w:name="toc 7" w:semiHidden="1" w:uiPriority="39" w:unhideWhenUsed="1"/>
+    <w:lsdException w:name="toc 8" w:semiHidden="1" w:uiPriority="39" w:unhideWhenUsed="1"/>
+    <w:lsdException w:name="toc 9" w:semiHidden="1" w:uiPriority="39" w:unhideWhenUsed="1"/>
+    <w:lsdException w:name="Normal Indent" w:semiHidden="1" w:unhideWhenUsed="1"/>
+    <w:lsdException w:name="footnote text" w:semiHidden="1" w:unhideWhenUsed="1"/>
+    <w:lsdException w:name="annotation text" w:semiHidden="1" w:unhideWhenUsed="1"/>
+    <w:lsdException w:name="header" w:semiHidden="1" w:unhideWhenUsed="1"/>
+    <w:lsdException w:name="footer" w:semiHidden="1" w:unhideWhenUsed="1"/>
+    <w:lsdException w:name="index heading" w:semiHidden="1" w:unhideWhenUsed="1"/>
+    <w:lsdException w:name="caption" w:semiHidden="1" w:uiPriority="0" w:unhideWhenUsed="1" w:qFormat="1"/>
+    <w:lsdException w:name="table of figures" w:semiHidden="1" w:unhideWhenUsed="1"/>
+    <w:lsdException w:name="envelope address" w:semiHidden="1" w:unhideWhenUsed="1"/>
+    <w:lsdException w:name="envelope return" w:semiHidden="1" w:unhideWhenUsed="1"/>
+    <w:lsdException w:name="footnote reference" w:semiHidden="1" w:unhideWhenUsed="1"/>
+    <w:lsdException w:name="annotation reference" w:semiHidden="1" w:unhideWhenUsed="1"/>
+    <w:lsdException w:name="line number" w:semiHidden="1" w:unhideWhenUsed="1"/>
+    <w:lsdException w:name="page number" w:semiHidden="1" w:unhideWhenUsed="1"/>
+    <w:lsdException w:name="endnote reference" w:semiHidden="1" w:unhideWhenUsed="1"/>
+    <w:lsdException w:name="endnote text" w:semiHidden="1" w:unhideWhenUsed="1"/>
+    <w:lsdException w:name="table of authorities" w:semiHidden="1" w:unhideWhenUsed="1"/>
+    <w:lsdException w:name="macro" w:semiHidden="1" w:unhideWhenUsed="1"/>
+    <w:lsdException w:name="toa heading" w:semiHidden="1" w:unhideWhenUsed="1"/>
+    <w:lsdException w:name="List" w:semiHidden="1" w:unhideWhenUsed="1"/>
+    <w:lsdException w:name="List Bullet" w:semiHidden="1" w:unhideWhenUsed="1"/>
+    <w:lsdException w:name="List Number" w:semiHidden="1" w:unhideWhenUsed="1"/>
+    <w:lsdException w:name="List 2" w:semiHidden="1" w:unhideWhenUsed="1"/>
+    <w:lsdException w:name="List 3" w:semiHidden="1" w:unhideWhenUsed="1"/>
+    <w:lsdException w:name="List 4" w:semiHidden="1" w:unhideWhenUsed="1"/>
+    <w:lsdException w:name="List 5" w:semiHidden="1" w:unhideWhenUsed="1"/>
+    <w:lsdException w:name="List Bullet 2" w:semiHidden="1" w:unhideWhenUsed="1"/>
+    <w:lsdException w:name="List Bullet 3" w:semiHidden="1" w:unhideWhenUsed="1"/>
+    <w:lsdException w:name="List Bullet 4" w:semiHidden="1" w:unhideWhenUsed="1"/>
+    <w:lsdException w:name="List Bullet 5" w:semiHidden="1" w:unhideWhenUsed="1"/>
+    <w:lsdException w:name="List Number 2" w:semiHidden="1" w:unhideWhenUsed="1"/>
+    <w:lsdException w:name="List Number 3" w:semiHidden="1" w:unhideWhenUsed="1"/>
+    <w:lsdException w:name="List Number 4" w:semiHidden="1" w:unhideWhenUsed="1"/>
+    <w:lsdException w:name="List Number 5" w:semiHidden="1" w:unhideWhenUsed="1"/>
+    <w:lsdException w:name="Title" w:uiPriority="0" w:qFormat="1"/>
+    <w:lsdException w:name="Closing" w:semiHidden="1" w:unhideWhenUsed="1"/>
+    <w:lsdException w:name="Signature" w:semiHidden="1" w:unhideWhenUsed="1"/>
+    <w:lsdException w:name="Default Paragraph Font" w:semiHidden="1" w:uiPriority="1" w:unhideWhenUsed="1"/>
+    <w:lsdException w:name="Body Text" w:semiHidden="1" w:unhideWhenUsed="1"/>
+    <w:lsdException w:name="Body Text Indent" w:semiHidden="1" w:unhideWhenUsed="1"/>
+    <w:lsdException w:name="List Continue" w:semiHidden="1" w:unhideWhenUsed="1"/>
+    <w:lsdException w:name="List Continue 2" w:semiHidden="1" w:unhideWhenUsed="1"/>
+    <w:lsdException w:name="List Continue 3" w:semiHidden="1" w:unhideWhenUsed="1"/>
+    <w:lsdException w:name="List Continue 4" w:semiHidden="1" w:unhideWhenUsed="1"/>
+    <w:lsdException w:name="List Continue 5" w:semiHidden="1" w:unhideWhenUsed="1"/>
+    <w:lsdException w:name="Message Header" w:semiHidden="1" w:unhideWhenUsed="1"/>
+    <w:lsdException w:name="Subtitle" w:uiPriority="0" w:qFormat="1"/>
+    <w:lsdException w:name="Salutation" w:semiHidden="1" w:unhideWhenUsed="1"/>
+    <w:lsdException w:name="Date" w:semiHidden="1" w:unhideWhenUsed="1"/>
+    <w:lsdException w:name="Body Text First Indent" w:semiHidden="1" w:unhideWhenUsed="1"/>
+    <w:lsdException w:name="Body Text First Indent 2" w:semiHidden="1" w:unhideWhenUsed="1"/>
+    <w:lsdException w:name="Note Heading" w:semiHidden="1" w:unhideWhenUsed="1"/>
+    <w:lsdException w:name="Body Text 2" w:semiHidden="1" w:unhideWhenUsed="1"/>
+    <w:lsdException w:name="Body Text 3" w:semiHidden="1" w:unhideWhenUsed="1"/>
+    <w:lsdException w:name="Body Text Indent 2" w:semiHidden="1" w:unhideWhenUsed="1"/>
+    <w:lsdException w:name="Body Text Indent 3" w:semiHidden="1" w:unhideWhenUsed="1"/>
+    <w:lsdException w:name="Block Text" w:semiHidden="1" w:unhideWhenUsed="1"/>
+    <w:lsdException w:name="Hyperlink" w:semiHidden="1" w:unhideWhenUsed="1"/>
+    <w:lsdException w:name="FollowedHyperlink" w:semiHidden="1" w:unhideWhenUsed="1"/>
+    <w:lsdException w:name="Strong" w:uiPriority="22" w:qFormat="1"/>
+    <w:lsdException w:name="Emphasis" w:uiPriority="0" w:qFormat="1"/>
+    <w:lsdException w:name="Document Map" w:semiHidden="1" w:unhideWhenUsed="1"/>
+    <w:lsdException w:name="Plain Text" w:semiHidden="1" w:unhideWhenUsed="1"/>
+    <w:lsdException w:name="E-mail Signature" w:semiHidden="1" w:unhideWhenUsed="1"/>
+    <w:lsdException w:name="HTML Top of Form" w:semiHidden="1" w:unhideWhenUsed="1"/>
+    <w:lsdException w:name="HTML Bottom of Form" w:semiHidden="1" w:unhideWhenUsed="1"/>
+    <w:lsdException w:name="Normal (Web)" w:semiHidden="1" w:unhideWhenUsed="1"/>
+    <w:lsdException w:name="HTML Acronym" w:semiHidden="1" w:unhideWhenUsed="1"/>
+    <w:lsdException w:name="HTML Address" w:semiHidden="1" w:unhideWhenUsed="1"/>
+    <w:lsdException w:name="HTML Cite" w:semiHidden="1" w:unhideWhenUsed="1"/>
+    <w:lsdException w:name="HTML Code" w:semiHidden="1" w:unhideWhenUsed="1"/>
+    <w:lsdException w:name="HTML Definition" w:semiHidden="1" w:unhideWhenUsed="1"/>
+    <w:lsdException w:name="HTML Keyboard" w:semiHidden="1" w:unhideWhenUsed="1"/>
+    <w:lsdException w:name="HTML Preformatted" w:semiHidden="1" w:unhideWhenUsed="1"/>
+    <w:lsdException w:name="HTML Sample" w:semiHidden="1" w:unhideWhenUsed="1"/>
+    <w:lsdException w:name="HTML Typewriter" w:semiHidden="1" w:unhideWhenUsed="1"/>
+    <w:lsdException w:name="HTML Variable" w:semiHidden="1" w:unhideWhenUsed="1"/>
+    <w:lsdException w:name="Normal Table" w:semiHidden="1" w:unhideWhenUsed="1"/>
+    <w:lsdException w:name="annotation subject" w:semiHidden="1" w:unhideWhenUsed="1"/>
+    <w:lsdException w:name="No List" w:semiHidden="1" w:unhideWhenUsed="1"/>
+    <w:lsdException w:name="Outline List 1" w:semiHidden="1" w:unhideWhenUsed="1"/>
+    <w:lsdException w:name="Outline List 2" w:semiHidden="1" w:unhideWhenUsed="1"/>
+    <w:lsdException w:name="Outline List 3" w:semiHidden="1" w:unhideWhenUsed="1"/>
+    <w:lsdException w:name="Table Simple 1" w:semiHidden="1" w:unhideWhenUsed="1"/>
+    <w:lsdException w:name="Table Simple 2" w:semiHidden="1" w:unhideWhenUsed="1"/>
+    <w:lsdException w:name="Table Simple 3" w:semiHidden="1" w:unhideWhenUsed="1"/>
+    <w:lsdException w:name="Table Classic 1" w:semiHidden="1" w:unhideWhenUsed="1"/>
+    <w:lsdException w:name="Table Classic 2" w:semiHidden="1" w:unhideWhenUsed="1"/>
+    <w:lsdException w:name="Table Classic 3" w:semiHidden="1" w:unhideWhenUsed="1"/>
+    <w:lsdException w:name="Table Classic 4" w:semiHidden="1" w:unhideWhenUsed="1"/>
+    <w:lsdException w:name="Table Colorful 1" w:semiHidden="1" w:unhideWhenUsed="1"/>
+    <w:lsdException w:name="Table Colorful 2" w:semiHidden="1" w:unhideWhenUsed="1"/>
+    <w:lsdException w:name="Table Colorful 3" w:semiHidden="1" w:unhideWhenUsed="1"/>
+    <w:lsdException w:name="Table Columns 1" w:semiHidden="1" w:unhideWhenUsed="1"/>
+    <w:lsdException w:name="Table Columns 2" w:semiHidden="1" w:unhideWhenUsed="1"/>
+    <w:lsdException w:name="Table Columns 3" w:semiHidden="1" w:unhideWhenUsed="1"/>
+    <w:lsdException w:name="Table Columns 4" w:semiHidden="1" w:unhideWhenUsed="1"/>
+    <w:lsdException w:name="Table Columns 5" w:semiHidden="1" w:unhideWhenUsed="1"/>
+    <w:lsdException w:name="Table Grid 1" w:semiHidden="1" w:unhideWhenUsed="1"/>
+    <w:lsdException w:name="Table Grid 2" w:semiHidden="1" w:unhideWhenUsed="1"/>
+    <w:lsdException w:name="Table Grid 3" w:semiHidden="1" w:unhideWhenUsed="1"/>
+    <w:lsdException w:name="Table Grid 4" w:semiHidden="1" w:unhideWhenUsed="1"/>
+    <w:lsdException w:name="Table Grid 5" w:semiHidden="1" w:unhideWhenUsed="1"/>
+    <w:lsdException w:name="Table Grid 6" w:semiHidden="1" w:unhideWhenUsed="1"/>
+    <w:lsdException w:name="Table Grid 7" w:semiHidden="1" w:unhideWhenUsed="1"/>
+    <w:lsdException w:name="Table Grid 8" w:semiHidden="1" w:unhideWhenUsed="1"/>
+    <w:lsdException w:name="Table List 1" w:semiHidden="1" w:unhideWhenUsed="1"/>
+    <w:lsdException w:name="Table List 2" w:semiHidden="1" w:unhideWhenUsed="1"/>
+    <w:lsdException w:name="Table List 3" w:semiHidden="1" w:unhideWhenUsed="1"/>
+    <w:lsdException w:name="Table List 4" w:semiHidden="1" w:unhideWhenUsed="1"/>
+    <w:lsdException w:name="Table List 5" w:semiHidden="1" w:unhideWhenUsed="1"/>
+    <w:lsdException w:name="Table List 6" w:semiHidden="1" w:unhideWhenUsed="1"/>
+    <w:lsdException w:name="Table List 7" w:semiHidden="1" w:unhideWhenUsed="1"/>
+    <w:lsdException w:name="Table List 8" w:semiHidden="1" w:unhideWhenUsed="1"/>
+    <w:lsdException w:name="Table 3D effects 1" w:semiHidden="1" w:unhideWhenUsed="1"/>
+    <w:lsdException w:name="Table 3D effects 2" w:semiHidden="1" w:unhideWhenUsed="1"/>
+    <w:lsdException w:name="Table 3D effects 3" w:semiHidden="1" w:unhideWhenUsed="1"/>
+    <w:lsdException w:name="Table Contemporary" w:semiHidden="1" w:unhideWhenUsed="1"/>
+    <w:lsdException w:name="Table Elegant" w:semiHidden="1" w:unhideWhenUsed="1"/>
+    <w:lsdException w:name="Table Professional" w:semiHidden="1" w:unhideWhenUsed="1"/>
+    <w:lsdException w:name="Table Subtle 1" w:semiHidden="1" w:unhideWhenUsed="1"/>
+    <w:lsdException w:name="Table Subtle 2" w:semiHidden="1" w:unhideWhenUsed="1"/>
+    <w:lsdException w:name="Table Web 1" w:semiHidden="1" w:unhideWhenUsed="1"/>
+    <w:lsdException w:name="Table Web 2" w:semiHidden="1" w:unhideWhenUsed="1"/>
+    <w:lsdException w:name="Table Web 3" w:semiHidden="1" w:unhideWhenUsed="1"/>
+    <w:lsdException w:name="Balloon Text" w:semiHidden="1" w:unhideWhenUsed="1"/>
+    <w:lsdException w:name="Table Grid" w:uiPriority="39"/>
+    <w:lsdException w:name="Table Theme" w:semiHidden="1" w:unhideWhenUsed="1"/>
+    <w:lsdException w:name="Placeholder Text" w:semiHidden="1"/>
+    <w:lsdException w:name="No Spacing" w:uiPriority="1" w:qFormat="1"/>
+    <w:lsdException w:name="Light Shading" w:uiPriority="60"/>
+    <w:lsdException w:name="Light List" w:uiPriority="61"/>
+    <w:lsdException w:name="Light Grid" w:uiPriority="62"/>
+    <w:lsdException w:name="Medium Shading 1" w:uiPriority="63"/>
+    <w:lsdException w:name="Medium Shading 2" w:uiPriority="64"/>
+    <w:lsdException w:name="Medium List 1" w:uiPriority="65"/>
+    <w:lsdException w:name="Medium List 2" w:uiPriority="66"/>
+    <w:lsdException w:name="Medium Grid 1" w:uiPriority="67"/>
+    <w:lsdException w:name="Medium Grid 2" w:uiPriority="68"/>
+    <w:lsdException w:name="Medium Grid 3" w:uiPriority="69"/>
+    <w:lsdException w:name="Dark List" w:uiPriority="70"/>
+    <w:lsdException w:name="Colorful Shading" w:uiPriority="71"/>
+    <w:lsdException w:name="Colorful List" w:uiPriority="72"/>
+    <w:lsdException w:name="Colorful Grid" w:uiPriority="73"/>
+    <w:lsdException w:name="Light Shading Accent 1" w:uiPriority="60"/>
+    <w:lsdException w:name="Light List Accent 1" w:uiPriority="61"/>
+    <w:lsdException w:name="Light Grid Accent 1" w:uiPriority="62"/>
+    <w:lsdException w:name="Medium Shading 1 Accent 1" w:uiPriority="63"/>
+    <w:lsdException w:name="Medium Shading 2 Accent 1" w:uiPriority="64"/>
+    <w:lsdException w:name="Medium List 1 Accent 1" w:uiPriority="65"/>
+    <w:lsdException w:name="Revision" w:semiHidden="1"/>
+    <w:lsdException w:name="List Paragraph" w:uiPriority="34" w:qFormat="1"/>
+    <w:lsdException w:name="Quote" w:uiPriority="29" w:qFormat="1"/>
+    <w:lsdException w:name="Intense Quote" w:uiPriority="30" w:qFormat="1"/>
+    <w:lsdException w:name="Medium List 2 Accent 1" w:uiPriority="66"/>
+    <w:lsdException w:name="Medium Grid 1 Accent 1" w:uiPriority="67"/>
+    <w:lsdException w:name="Medium Grid 2 Accent 1" w:uiPriority="68"/>
+    <w:lsdException w:name="Medium Grid 3 Accent 1" w:uiPriority="69"/>
+    <w:lsdException w:name="Dark List Accent 1" w:uiPriority="70"/>
+    <w:lsdException w:name="Colorful Shading Accent 1" w:uiPriority="71"/>
+    <w:lsdException w:name="Colorful List Accent 1" w:uiPriority="72"/>
+    <w:lsdException w:name="Colorful Grid Accent 1" w:uiPriority="73"/>
+    <w:lsdException w:name="Light Shading Accent 2" w:uiPriority="60"/>
+    <w:lsdException w:name="Light List Accent 2" w:uiPriority="61"/>
+    <w:lsdException w:name="Light Grid Accent 2" w:uiPriority="62"/>
+    <w:lsdException w:name="Medium Shading 1 Accent 2" w:uiPriority="63"/>
+    <w:lsdException w:name="Medium Shading 2 Accent 2" w:uiPriority="64"/>
+    <w:lsdException w:name="Medium List 1 Accent 2" w:uiPriority="65"/>
+    <w:lsdException w:name="Medium List 2 Accent 2" w:uiPriority="66"/>
+    <w:lsdException w:name="Medium Grid 1 Accent 2" w:uiPriority="67"/>
+    <w:lsdException w:name="Medium Grid 2 Accent 2" w:uiPriority="68"/>
+    <w:lsdException w:name="Medium Grid 3 Accent 2" w:uiPriority="69"/>
+    <w:lsdException w:name="Dark List Accent 2" w:uiPriority="70"/>
+    <w:lsdException w:name="Colorful Shading Accent 2" w:uiPriority="71"/>
+    <w:lsdException w:name="Colorful List Accent 2" w:uiPriority="72"/>
+    <w:lsdException w:name="Colorful Grid Accent 2" w:uiPriority="73"/>
+    <w:lsdException w:name="Light Shading Accent 3" w:uiPriority="60"/>
+    <w:lsdException w:name="Light List Accent 3" w:uiPriority="61"/>
+    <w:lsdException w:name="Light Grid Accent 3" w:uiPriority="62"/>
+    <w:lsdException w:name="Medium Shading 1 Accent 3" w:uiPriority="63"/>
+    <w:lsdException w:name="Medium Shading 2 Accent 3" w:uiPriority="64"/>
+    <w:lsdException w:name="Medium List 1 Accent 3" w:uiPriority="65"/>
+    <w:lsdException w:name="Medium List 2 Accent 3" w:uiPriority="66"/>
+    <w:lsdException w:name="Medium Grid 1 Accent 3" w:uiPriority="67"/>
+    <w:lsdException w:name="Medium Grid 2 Accent 3" w:uiPriority="68"/>
+    <w:lsdException w:name="Medium Grid 3 Accent 3" w:uiPriority="69"/>
+    <w:lsdException w:name="Dark List Accent 3" w:uiPriority="70"/>
+    <w:lsdException w:name="Colorful Shading Accent 3" w:uiPriority="71"/>
+    <w:lsdException w:name="Colorful List Accent 3" w:uiPriority="72"/>
+    <w:lsdException w:name="Colorful Grid Accent 3" w:uiPriority="73"/>
+    <w:lsdException w:name="Light Shading Accent 4" w:uiPriority="60"/>
+    <w:lsdException w:name="Light List Accent 4" w:uiPriority="61"/>
+    <w:lsdException w:name="Light Grid Accent 4" w:uiPriority="62"/>
+    <w:lsdException w:name="Medium Shading 1 Accent 4" w:uiPriority="63"/>
+    <w:lsdException w:name="Medium Shading 2 Accent 4" w:uiPriority="64"/>
+    <w:lsdException w:name="Medium List 1 Accent 4" w:uiPriority="65"/>
+    <w:lsdException w:name="Medium List 2 Accent 4" w:uiPriority="66"/>
+    <w:lsdException w:name="Medium Grid 1 Accent 4" w:uiPriority="67"/>
+    <w:lsdException w:name="Medium Grid 2 Accent 4" w:uiPriority="68"/>
+    <w:lsdException w:name="Medium Grid 3 Accent 4" w:uiPriority="69"/>
+    <w:lsdException w:name="Dark List Accent 4" w:uiPriority="70"/>
+    <w:lsdException w:name="Colorful Shading Accent 4" w:uiPriority="71"/>
+    <w:lsdException w:name="Colorful List Accent 4" w:uiPriority="72"/>
+    <w:lsdException w:name="Colorful Grid Accent 4" w:uiPriority="73"/>
+    <w:lsdException w:name="Light Shading Accent 5" w:uiPriority="60"/>
+    <w:lsdException w:name="Light List Accent 5" w:uiPriority="61"/>
+    <w:lsdException w:name="Light Grid Accent 5" w:uiPriority="62"/>
+    <w:lsdException w:name="Medium Shading 1 Accent 5" w:uiPriority="63"/>
+    <w:lsdException w:name="Medium Shading 2 Accent 5" w:uiPriority="64"/>
+    <w:lsdException w:name="Medium List 1 Accent 5" w:uiPriority="65"/>
+    <w:lsdException w:name="Medium List 2 Accent 5" w:uiPriority="66"/>
+    <w:lsdException w:name="Medium Grid 1 Accent 5" w:uiPriority="67"/>
+    <w:lsdException w:name="Medium Grid 2 Accent 5" w:uiPriority="68"/>
+    <w:lsdException w:name="Medium Grid 3 Accent 5" w:uiPriority="69"/>
+    <w:lsdException w:name="Dark List Accent 5" w:uiPriority="70"/>
+    <w:lsdException w:name="Colorful Shading Accent 5" w:uiPriority="71"/>
+    <w:lsdException w:name="Colorful List Accent 5" w:uiPriority="72"/>
+    <w:lsdException w:name="Colorful Grid Accent 5" w:uiPriority="73"/>
+    <w:lsdException w:name="Light Shading Accent 6" w:uiPriority="60"/>
+    <w:lsdException w:name="Light List Accent 6" w:uiPriority="61"/>
+    <w:lsdException w:name="Light Grid Accent 6" w:uiPriority="62"/>
+    <w:lsdException w:name="Medium Shading 1 Accent 6" w:uiPriority="63"/>
+    <w:lsdException w:name="Medium Shading 2 Accent 6" w:uiPriority="64"/>
+    <w:lsdException w:name="Medium List 1 Accent 6" w:uiPriority="65"/>
+    <w:lsdException w:name="Medium List 2 Accent 6" w:uiPriority="66"/>
+    <w:lsdException w:name="Medium Grid 1 Accent 6" w:uiPriority="67"/>
+    <w:lsdException w:name="Medium Grid 2 Accent 6" w:uiPriority="68"/>
+    <w:lsdException w:name="Medium Grid 3 Accent 6" w:uiPriority="69"/>
+    <w:lsdException w:name="Dark List Accent 6" w:uiPriority="70"/>
+    <w:lsdException w:name="Colorful Shading Accent 6" w:uiPriority="71"/>
+    <w:lsdException w:name="Colorful List Accent 6" w:uiPriority="72"/>
+    <w:lsdException w:name="Colorful Grid Accent 6" w:uiPriority="73"/>
+    <w:lsdException w:name="Subtle Emphasis" w:uiPriority="19" w:qFormat="1"/>
+    <w:lsdException w:name="Intense Emphasis" w:uiPriority="21" w:qFormat="1"/>
+    <w:lsdException w:name="Subtle Reference" w:uiPriority="31" w:qFormat="1"/>
+    <w:lsdException w:name="Intense Reference" w:uiPriority="32" w:qFormat="1"/>
+    <w:lsdException w:name="Book Title" w:uiPriority="33" w:qFormat="1"/>
+    <w:lsdException w:name="Bibliography" w:semiHidden="1" w:uiPriority="37" w:unhideWhenUsed="1"/>
+    <w:lsdException w:name="TOC Heading" w:semiHidden="1" w:uiPriority="39" w:unhideWhenUsed="1" w:qFormat="1"/>
+    <w:lsdException w:name="Plain Table 1" w:uiPriority="41"/>
+    <w:lsdException w:name="Plain Table 2" w:uiPriority="42"/>
+    <w:lsdException w:name="Plain Table 3" w:uiPriority="43"/>
+    <w:lsdException w:name="Plain Table 4" w:uiPriority="44"/>
+    <w:lsdException w:name="Plain Table 5" w:uiPriority="45"/>
+    <w:lsdException w:name="Grid Table Light" w:uiPriority="40"/>
+    <w:lsdException w:name="Grid Table 1 Light" w:uiPriority="46"/>
+    <w:lsdException w:name="Grid Table 2" w:uiPriority="47"/>
+    <w:lsdException w:name="Grid Table 3" w:uiPriority="48"/>
+    <w:lsdException w:name="Grid Table 4" w:uiPriority="49"/>
+    <w:lsdException w:name="Grid Table 5 Dark" w:uiPriority="50"/>
+    <w:lsdException w:name="Grid Table 6 Colorful" w:uiPriority="51"/>
+    <w:lsdException w:name="Grid Table 7 Colorful" w:uiPriority="52"/>
+    <w:lsdException w:name="Grid Table 1 Light Accent 1" w:uiPriority="46"/>
+    <w:lsdException w:name="Grid Table 2 Accent 1" w:uiPriority="47"/>
+    <w:lsdException w:name="Grid Table 3 Accent 1" w:uiPriority="48"/>
+    <w:lsdException w:name="Grid Table 4 Accent 1" w:uiPriority="49"/>
+    <w:lsdException w:name="Grid Table 5 Dark Accent 1" w:uiPriority="50"/>
+    <w:lsdException w:name="Grid Table 6 Colorful Accent 1" w:uiPriority="51"/>
+    <w:lsdException w:name="Grid Table 7 Colorful Accent 1" w:uiPriority="52"/>
+    <w:lsdException w:name="Grid Table 1 Light Accent 2" w:uiPriority="46"/>
+    <w:lsdException w:name="Grid Table 2 Accent 2" w:uiPriority="47"/>
+    <w:lsdException w:name="Grid Table 3 Accent 2" w:uiPriority="48"/>
+    <w:lsdException w:name="Grid Table 4 Accent 2" w:uiPriority="49"/>
+    <w:lsdException w:name="Grid Table 5 Dark Accent 2" w:uiPriority="50"/>
+    <w:lsdException w:name="Grid Table 6 Colorful Accent 2" w:uiPriority="51"/>
+    <w:lsdException w:name="Grid Table 7 Colorful Accent 2" w:uiPriority="52"/>
+    <w:lsdException w:name="Grid Table 1 Light Accent 3" w:uiPriority="46"/>
+    <w:lsdException w:name="Grid Table 2 Accent 3" w:uiPriority="47"/>
+    <w:lsdException w:name="Grid Table 3 Accent 3" w:uiPriority="48"/>
+    <w:lsdException w:name="Grid Table 4 Accent 3" w:uiPriority="49"/>
+    <w:lsdException w:name="Grid Table 5 Dark Accent 3" w:uiPriority="50"/>
+    <w:lsdException w:name="Grid Table 6 Colorful Accent 3" w:uiPriority="51"/>
+    <w:lsdException w:name="Grid Table 7 Colorful Accent 3" w:uiPriority="52"/>
+    <w:lsdException w:name="Grid Table 1 Light Accent 4" w:uiPriority="46"/>
+    <w:lsdException w:name="Grid Table 2 Accent 4" w:uiPriority="47"/>
+    <w:lsdException w:name="Grid Table 3 Accent 4" w:uiPriority="48"/>
+    <w:lsdException w:name="Grid Table 4 Accent 4" w:uiPriority="49"/>
+    <w:lsdException w:name="Grid Table 5 Dark Accent 4" w:uiPriority="50"/>
+    <w:lsdException w:name="Grid Table 6 Colorful Accent 4" w:uiPriority="51"/>
+    <w:lsdException w:name="Grid Table 7 Colorful Accent 4" w:uiPriority="52"/>
+    <w:lsdException w:name="Grid Table 1 Light Accent 5" w:uiPriority="46"/>
+    <w:lsdException w:name="Grid Table 2 Accent 5" w:uiPriority="47"/>
+    <w:lsdException w:name="Grid Table 3 Accent 5" w:uiPriority="48"/>
+    <w:lsdException w:name="Grid Table 4 Accent 5" w:uiPriority="49"/>
+    <w:lsdException w:name="Grid Table 5 Dark Accent 5" w:uiPriority="50"/>
+    <w:lsdException w:name="Grid Table 6 Colorful Accent 5" w:uiPriority="51"/>
+    <w:lsdException w:name="Grid Table 7 Colorful Accent 5" w:uiPriority="52"/>
+    <w:lsdException w:name="Grid Table 1 Light Accent 6" w:uiPriority="46"/>
+    <w:lsdException w:name="Grid Table 2 Accent 6" w:uiPriority="47"/>
+    <w:lsdException w:name="Grid Table 3 Accent 6" w:uiPriority="48"/>
+    <w:lsdException w:name="Grid Table 4 Accent 6" w:uiPriority="49"/>
+    <w:lsdException w:name="Grid Table 5 Dark Accent 6" w:uiPriority="50"/>
+    <w:lsdException w:name="Grid Table 6 Colorful Accent 6" w:uiPriority="51"/>
+    <w:lsdException w:name="Grid Table 7 Colorful Accent 6" w:uiPriority="52"/>
+    <w:lsdException w:name="List Table 1 Light" w:uiPriority="46"/>
+    <w:lsdException w:name="List Table 2" w:uiPriority="47"/>
+    <w:lsdException w:name="List Table 3" w:uiPriority="48"/>
+    <w:lsdException w:name="List Table 4" w:uiPriority="49"/>
+    <w:lsdException w:name="List Table 5 Dark" w:uiPriority="50"/>
+    <w:lsdException w:name="List Table 6 Colorful" w:uiPriority="51"/>
+    <w:lsdException w:name="List Table 7 Colorful" w:uiPriority="52"/>
+    <w:lsdException w:name="List Table 1 Light Accent 1" w:uiPriority="46"/>
+    <w:lsdException w:name="List Table 2 Accent 1" w:uiPriority="47"/>
+    <w:lsdException w:name="List Table 3 Accent 1" w:uiPriority="48"/>
+    <w:lsdException w:name="List Table 4 Accent 1" w:uiPriority="49"/>
+    <w:lsdException w:name="List Table 5 Dark Accent 1" w:uiPriority="50"/>
+    <w:lsdException w:name="List Table 6 Colorful Accent 1" w:uiPriority="51"/>
+    <w:lsdException w:name="List Table 7 Colorful Accent 1" w:uiPriority="52"/>
+    <w:lsdException w:name="List Table 1 Light Accent 2" w:uiPriority="46"/>
+    <w:lsdException w:name="List Table 2 Accent 2" w:uiPriority="47"/>
+    <w:lsdException w:name="List Table 3 Accent 2" w:uiPriority="48"/>
+    <w:lsdException w:name="List Table 4 Accent 2" w:uiPriority="49"/>
+    <w:lsdException w:name="List Table 5 Dark Accent 2" w:uiPriority="50"/>
+    <w:lsdException w:name="List Table 6 Colorful Accent 2" w:uiPriority="51"/>
+    <w:lsdException w:name="List Table 7 Colorful Accent 2" w:uiPriority="52"/>
+    <w:lsdException w:name="List Table 1 Light Accent 3" w:uiPriority="46"/>
+    <w:lsdException w:name="List Table 2 Accent 3" w:uiPriority="47"/>
+    <w:lsdException w:name="List Table 3 Accent 3" w:uiPriority="48"/>
+    <w:lsdException w:name="List Table 4 Accent 3" w:uiPriority="49"/>
+    <w:lsdException w:name="List Table 5 Dark Accent 3" w:uiPriority="50"/>
+    <w:lsdException w:name="List Table 6 Colorful Accent 3" w:uiPriority="51"/>
+    <w:lsdException w:name="List Table 7 Colorful Accent 3" w:uiPriority="52"/>
+    <w:lsdException w:name="List Table 1 Light Accent 4" w:uiPriority="46"/>
+    <w:lsdException w:name="List Table 2 Accent 4" w:uiPriority="47"/>
+    <w:lsdException w:name="List Table 3 Accent 4" w:uiPriority="48"/>
+    <w:lsdException w:name="List Table 4 Accent 4" w:uiPriority="49"/>
+    <w:lsdException w:name="List Table 5 Dark Accent 4" w:uiPriority="50"/>
+    <w:lsdException w:name="List Table 6 Colorful Accent 4" w:uiPriority="51"/>
+    <w:lsdException w:name="List Table 7 Colorful Accent 4" w:uiPriority="52"/>
+    <w:lsdException w:name="List Table 1 Light Accent 5" w:uiPriority="46"/>
+    <w:lsdException w:name="List Table 2 Accent 5" w:uiPriority="47"/>
+    <w:lsdException w:name="List Table 3 Accent 5" w:uiPriority="48"/>
+    <w:lsdException w:name="List Table 4 Accent 5" w:uiPriority="49"/>
+    <w:lsdException w:name="List Table 5 Dark Accent 5" w:uiPriority="50"/>
+    <w:lsdException w:name="List Table 6 Colorful Accent 5" w:uiPriority="51"/>
+    <w:lsdException w:name="List Table 7 Colorful Accent 5" w:uiPriority="52"/>
+    <w:lsdException w:name="List Table 1 Light Accent 6" w:uiPriority="46"/>
+    <w:lsdException w:name="List Table 2 Accent 6" w:uiPriority="47"/>
+    <w:lsdException w:name="List Table 3 Accent 6" w:uiPriority="48"/>
+    <w:lsdException w:name="List Table 4 Accent 6" w:uiPriority="49"/>
+    <w:lsdException w:name="List Table 5 Dark Accent 6" w:uiPriority="50"/>
+    <w:lsdException w:name="List Table 6 Colorful Accent 6" w:uiPriority="51"/>
+    <w:lsdException w:name="List Table 7 Colorful Accent 6" w:uiPriority="52"/>
   </w:latentStyles>
   <w:style w:type="paragraph" w:default="1" w:styleId="Normal">
     <w:name w:val="Normal"/>
@@ -8182,196 +8564,6 @@
 </w:styles>
 </file>
 
-<file path=word/stylesWithEffects.xml><?xml version="1.0" encoding="utf-8"?>
-<w:styles xmlns:wpc="http://schemas.microsoft.com/office/word/2010/wordprocessingCanvas" xmlns:mc="http://schemas.openxmlformats.org/markup-compatibility/2006" xmlns:o="urn:schemas-microsoft-com:office:office" xmlns:r="http://schemas.openxmlformats.org/officeDocument/2006/relationships" xmlns:m="http://schemas.openxmlformats.org/officeDocument/2006/math" xmlns:v="urn:schemas-microsoft-com:vml" xmlns:wp14="http://schemas.microsoft.com/office/word/2010/wordprocessingDrawing" xmlns:wp="http://schemas.openxmlformats.org/drawingml/2006/wordprocessingDrawing" xmlns:w10="urn:schemas-microsoft-com:office:word" xmlns:w="http://schemas.openxmlformats.org/wordprocessingml/2006/main" xmlns:w14="http://schemas.microsoft.com/office/word/2010/wordml" xmlns:wpg="http://schemas.microsoft.com/office/word/2010/wordprocessingGroup" xmlns:wpi="http://schemas.microsoft.com/office/word/2010/wordprocessingInk" xmlns:wne="http://schemas.microsoft.com/office/word/2006/wordml" xmlns:wps="http://schemas.microsoft.com/office/word/2010/wordprocessingShape" mc:Ignorable="w14 wp14">
-  <w:docDefaults>
-    <w:rPrDefault>
-      <w:rPr>
-        <w:rFonts w:asciiTheme="minorHAnsi" w:eastAsiaTheme="minorEastAsia" w:hAnsiTheme="minorHAnsi" w:cstheme="minorBidi"/>
-        <w:sz w:val="22"/>
-        <w:szCs w:val="22"/>
-        <w:lang w:val="en-US" w:eastAsia="ja-JP" w:bidi="ar-SA"/>
-      </w:rPr>
-    </w:rPrDefault>
-    <w:pPrDefault>
-      <w:pPr>
-        <w:spacing w:after="200" w:line="276" w:lineRule="auto"/>
-      </w:pPr>
-    </w:pPrDefault>
-  </w:docDefaults>
-  <w:latentStyles w:defLockedState="0" w:defUIPriority="99" w:defSemiHidden="1" w:defUnhideWhenUsed="1" w:defQFormat="0" w:count="267">
-    <w:lsdException w:name="Normal" w:semiHidden="0" w:uiPriority="0" w:unhideWhenUsed="0" w:qFormat="1"/>
-    <w:lsdException w:name="heading 1" w:semiHidden="0" w:uiPriority="9" w:unhideWhenUsed="0" w:qFormat="1"/>
-    <w:lsdException w:name="heading 2" w:uiPriority="9" w:qFormat="1"/>
-    <w:lsdException w:name="heading 3" w:uiPriority="9" w:qFormat="1"/>
-    <w:lsdException w:name="heading 4" w:uiPriority="9" w:qFormat="1"/>
-    <w:lsdException w:name="heading 5" w:uiPriority="9" w:qFormat="1"/>
-    <w:lsdException w:name="heading 6" w:uiPriority="9" w:qFormat="1"/>
-    <w:lsdException w:name="heading 7" w:uiPriority="9" w:qFormat="1"/>
-    <w:lsdException w:name="heading 8" w:uiPriority="9" w:qFormat="1"/>
-    <w:lsdException w:name="heading 9" w:uiPriority="9" w:qFormat="1"/>
-    <w:lsdException w:name="toc 1" w:uiPriority="39"/>
-    <w:lsdException w:name="toc 2" w:uiPriority="39"/>
-    <w:lsdException w:name="toc 3" w:uiPriority="39"/>
-    <w:lsdException w:name="toc 4" w:uiPriority="39"/>
-    <w:lsdException w:name="toc 5" w:uiPriority="39"/>
-    <w:lsdException w:name="toc 6" w:uiPriority="39"/>
-    <w:lsdException w:name="toc 7" w:uiPriority="39"/>
-    <w:lsdException w:name="toc 8" w:uiPriority="39"/>
-    <w:lsdException w:name="toc 9" w:uiPriority="39"/>
-    <w:lsdException w:name="caption" w:uiPriority="35" w:qFormat="1"/>
-    <w:lsdException w:name="Title" w:semiHidden="0" w:uiPriority="10" w:unhideWhenUsed="0" w:qFormat="1"/>
-    <w:lsdException w:name="Default Paragraph Font" w:uiPriority="1"/>
-    <w:lsdException w:name="Subtitle" w:semiHidden="0" w:uiPriority="11" w:unhideWhenUsed="0" w:qFormat="1"/>
-    <w:lsdException w:name="Strong" w:semiHidden="0" w:uiPriority="22" w:unhideWhenUsed="0" w:qFormat="1"/>
-    <w:lsdException w:name="Emphasis" w:semiHidden="0" w:uiPriority="20" w:unhideWhenUsed="0" w:qFormat="1"/>
-    <w:lsdException w:name="Table Grid" w:semiHidden="0" w:uiPriority="59" w:unhideWhenUsed="0"/>
-    <w:lsdException w:name="Placeholder Text" w:unhideWhenUsed="0"/>
-    <w:lsdException w:name="No Spacing" w:semiHidden="0" w:uiPriority="1" w:unhideWhenUsed="0" w:qFormat="1"/>
-    <w:lsdException w:name="Light Shading" w:semiHidden="0" w:uiPriority="60" w:unhideWhenUsed="0"/>
-    <w:lsdException w:name="Light List" w:semiHidden="0" w:uiPriority="61" w:unhideWhenUsed="0"/>
-    <w:lsdException w:name="Light Grid" w:semiHidden="0" w:uiPriority="62" w:unhideWhenUsed="0"/>
-    <w:lsdException w:name="Medium Shading 1" w:semiHidden="0" w:uiPriority="63" w:unhideWhenUsed="0"/>
-    <w:lsdException w:name="Medium Shading 2" w:semiHidden="0" w:uiPriority="64" w:unhideWhenUsed="0"/>
-    <w:lsdException w:name="Medium List 1" w:semiHidden="0" w:uiPriority="65" w:unhideWhenUsed="0"/>
-    <w:lsdException w:name="Medium List 2" w:semiHidden="0" w:uiPriority="66" w:unhideWhenUsed="0"/>
-    <w:lsdException w:name="Medium Grid 1" w:semiHidden="0" w:uiPriority="67" w:unhideWhenUsed="0"/>
-    <w:lsdException w:name="Medium Grid 2" w:semiHidden="0" w:uiPriority="68" w:unhideWhenUsed="0"/>
-    <w:lsdException w:name="Medium Grid 3" w:semiHidden="0" w:uiPriority="69" w:unhideWhenUsed="0"/>
-    <w:lsdException w:name="Dark List" w:semiHidden="0" w:uiPriority="70" w:unhideWhenUsed="0"/>
-    <w:lsdException w:name="Colorful Shading" w:semiHidden="0" w:uiPriority="71" w:unhideWhenUsed="0"/>
-    <w:lsdException w:name="Colorful List" w:semiHidden="0" w:uiPriority="72" w:unhideWhenUsed="0"/>
-    <w:lsdException w:name="Colorful Grid" w:semiHidden="0" w:uiPriority="73" w:unhideWhenUsed="0"/>
-    <w:lsdException w:name="Light Shading Accent 1" w:semiHidden="0" w:uiPriority="60" w:unhideWhenUsed="0"/>
-    <w:lsdException w:name="Light List Accent 1" w:semiHidden="0" w:uiPriority="61" w:unhideWhenUsed="0"/>
-    <w:lsdException w:name="Light Grid Accent 1" w:semiHidden="0" w:uiPriority="62" w:unhideWhenUsed="0"/>
-    <w:lsdException w:name="Medium Shading 1 Accent 1" w:semiHidden="0" w:uiPriority="63" w:unhideWhenUsed="0"/>
-    <w:lsdException w:name="Medium Shading 2 Accent 1" w:semiHidden="0" w:uiPriority="64" w:unhideWhenUsed="0"/>
-    <w:lsdException w:name="Medium List 1 Accent 1" w:semiHidden="0" w:uiPriority="65" w:unhideWhenUsed="0"/>
-    <w:lsdException w:name="Revision" w:unhideWhenUsed="0"/>
-    <w:lsdException w:name="List Paragraph" w:semiHidden="0" w:uiPriority="34" w:unhideWhenUsed="0" w:qFormat="1"/>
-    <w:lsdException w:name="Quote" w:semiHidden="0" w:uiPriority="29" w:unhideWhenUsed="0" w:qFormat="1"/>
-    <w:lsdException w:name="Intense Quote" w:semiHidden="0" w:uiPriority="30" w:unhideWhenUsed="0" w:qFormat="1"/>
-    <w:lsdException w:name="Medium List 2 Accent 1" w:semiHidden="0" w:uiPriority="66" w:unhideWhenUsed="0"/>
-    <w:lsdException w:name="Medium Grid 1 Accent 1" w:semiHidden="0" w:uiPriority="67" w:unhideWhenUsed="0"/>
-    <w:lsdException w:name="Medium Grid 2 Accent 1" w:semiHidden="0" w:uiPriority="68" w:unhideWhenUsed="0"/>
-    <w:lsdException w:name="Medium Grid 3 Accent 1" w:semiHidden="0" w:uiPriority="69" w:unhideWhenUsed="0"/>
-    <w:lsdException w:name="Dark List Accent 1" w:semiHidden="0" w:uiPriority="70" w:unhideWhenUsed="0"/>
-    <w:lsdException w:name="Colorful Shading Accent 1" w:semiHidden="0" w:uiPriority="71" w:unhideWhenUsed="0"/>
-    <w:lsdException w:name="Colorful List Accent 1" w:semiHidden="0" w:uiPriority="72" w:unhideWhenUsed="0"/>
-    <w:lsdException w:name="Colorful Grid Accent 1" w:semiHidden="0" w:uiPriority="73" w:unhideWhenUsed="0"/>
-    <w:lsdException w:name="Light Shading Accent 2" w:semiHidden="0" w:uiPriority="60" w:unhideWhenUsed="0"/>
-    <w:lsdException w:name="Light List Accent 2" w:semiHidden="0" w:uiPriority="61" w:unhideWhenUsed="0"/>
-    <w:lsdException w:name="Light Grid Accent 2" w:semiHidden="0" w:uiPriority="62" w:unhideWhenUsed="0"/>
-    <w:lsdException w:name="Medium Shading 1 Accent 2" w:semiHidden="0" w:uiPriority="63" w:unhideWhenUsed="0"/>
-    <w:lsdException w:name="Medium Shading 2 Accent 2" w:semiHidden="0" w:uiPriority="64" w:unhideWhenUsed="0"/>
-    <w:lsdException w:name="Medium List 1 Accent 2" w:semiHidden="0" w:uiPriority="65" w:unhideWhenUsed="0"/>
-    <w:lsdException w:name="Medium List 2 Accent 2" w:semiHidden="0" w:uiPriority="66" w:unhideWhenUsed="0"/>
-    <w:lsdException w:name="Medium Grid 1 Accent 2" w:semiHidden="0" w:uiPriority="67" w:unhideWhenUsed="0"/>
-    <w:lsdException w:name="Medium Grid 2 Accent 2" w:semiHidden="0" w:uiPriority="68" w:unhideWhenUsed="0"/>
-    <w:lsdException w:name="Medium Grid 3 Accent 2" w:semiHidden="0" w:uiPriority="69" w:unhideWhenUsed="0"/>
-    <w:lsdException w:name="Dark List Accent 2" w:semiHidden="0" w:uiPriority="70" w:unhideWhenUsed="0"/>
-    <w:lsdException w:name="Colorful Shading Accent 2" w:semiHidden="0" w:uiPriority="71" w:unhideWhenUsed="0"/>
-    <w:lsdException w:name="Colorful List Accent 2" w:semiHidden="0" w:uiPriority="72" w:unhideWhenUsed="0"/>
-    <w:lsdException w:name="Colorful Grid Accent 2" w:semiHidden="0" w:uiPriority="73" w:unhideWhenUsed="0"/>
-    <w:lsdException w:name="Light Shading Accent 3" w:semiHidden="0" w:uiPriority="60" w:unhideWhenUsed="0"/>
-    <w:lsdException w:name="Light List Accent 3" w:semiHidden="0" w:uiPriority="61" w:unhideWhenUsed="0"/>
-    <w:lsdException w:name="Light Grid Accent 3" w:semiHidden="0" w:uiPriority="62" w:unhideWhenUsed="0"/>
-    <w:lsdException w:name="Medium Shading 1 Accent 3" w:semiHidden="0" w:uiPriority="63" w:unhideWhenUsed="0"/>
-    <w:lsdException w:name="Medium Shading 2 Accent 3" w:semiHidden="0" w:uiPriority="64" w:unhideWhenUsed="0"/>
-    <w:lsdException w:name="Medium List 1 Accent 3" w:semiHidden="0" w:uiPriority="65" w:unhideWhenUsed="0"/>
-    <w:lsdException w:name="Medium List 2 Accent 3" w:semiHidden="0" w:uiPriority="66" w:unhideWhenUsed="0"/>
-    <w:lsdException w:name="Medium Grid 1 Accent 3" w:semiHidden="0" w:uiPriority="67" w:unhideWhenUsed="0"/>
-    <w:lsdException w:name="Medium Grid 2 Accent 3" w:semiHidden="0" w:uiPriority="68" w:unhideWhenUsed="0"/>
-    <w:lsdException w:name="Medium Grid 3 Accent 3" w:semiHidden="0" w:uiPriority="69" w:unhideWhenUsed="0"/>
-    <w:lsdException w:name="Dark List Accent 3" w:semiHidden="0" w:uiPriority="70" w:unhideWhenUsed="0"/>
-    <w:lsdException w:name="Colorful Shading Accent 3" w:semiHidden="0" w:uiPriority="71" w:unhideWhenUsed="0"/>
-    <w:lsdException w:name="Colorful List Accent 3" w:semiHidden="0" w:uiPriority="72" w:unhideWhenUsed="0"/>
-    <w:lsdException w:name="Colorful Grid Accent 3" w:semiHidden="0" w:uiPriority="73" w:unhideWhenUsed="0"/>
-    <w:lsdException w:name="Light Shading Accent 4" w:semiHidden="0" w:uiPriority="60" w:unhideWhenUsed="0"/>
-    <w:lsdException w:name="Light List Accent 4" w:semiHidden="0" w:uiPriority="61" w:unhideWhenUsed="0"/>
-    <w:lsdException w:name="Light Grid Accent 4" w:semiHidden="0" w:uiPriority="62" w:unhideWhenUsed="0"/>
-    <w:lsdException w:name="Medium Shading 1 Accent 4" w:semiHidden="0" w:uiPriority="63" w:unhideWhenUsed="0"/>
-    <w:lsdException w:name="Medium Shading 2 Accent 4" w:semiHidden="0" w:uiPriority="64" w:unhideWhenUsed="0"/>
-    <w:lsdException w:name="Medium List 1 Accent 4" w:semiHidden="0" w:uiPriority="65" w:unhideWhenUsed="0"/>
-    <w:lsdException w:name="Medium List 2 Accent 4" w:semiHidden="0" w:uiPriority="66" w:unhideWhenUsed="0"/>
-    <w:lsdException w:name="Medium Grid 1 Accent 4" w:semiHidden="0" w:uiPriority="67" w:unhideWhenUsed="0"/>
-    <w:lsdException w:name="Medium Grid 2 Accent 4" w:semiHidden="0" w:uiPriority="68" w:unhideWhenUsed="0"/>
-    <w:lsdException w:name="Medium Grid 3 Accent 4" w:semiHidden="0" w:uiPriority="69" w:unhideWhenUsed="0"/>
-    <w:lsdException w:name="Dark List Accent 4" w:semiHidden="0" w:uiPriority="70" w:unhideWhenUsed="0"/>
-    <w:lsdException w:name="Colorful Shading Accent 4" w:semiHidden="0" w:uiPriority="71" w:unhideWhenUsed="0"/>
-    <w:lsdException w:name="Colorful List Accent 4" w:semiHidden="0" w:uiPriority="72" w:unhideWhenUsed="0"/>
-    <w:lsdException w:name="Colorful Grid Accent 4" w:semiHidden="0" w:uiPriority="73" w:unhideWhenUsed="0"/>
-    <w:lsdException w:name="Light Shading Accent 5" w:semiHidden="0" w:uiPriority="60" w:unhideWhenUsed="0"/>
-    <w:lsdException w:name="Light List Accent 5" w:semiHidden="0" w:uiPriority="61" w:unhideWhenUsed="0"/>
-    <w:lsdException w:name="Light Grid Accent 5" w:semiHidden="0" w:uiPriority="62" w:unhideWhenUsed="0"/>
-    <w:lsdException w:name="Medium Shading 1 Accent 5" w:semiHidden="0" w:uiPriority="63" w:unhideWhenUsed="0"/>
-    <w:lsdException w:name="Medium Shading 2 Accent 5" w:semiHidden="0" w:uiPriority="64" w:unhideWhenUsed="0"/>
-    <w:lsdException w:name="Medium List 1 Accent 5" w:semiHidden="0" w:uiPriority="65" w:unhideWhenUsed="0"/>
-    <w:lsdException w:name="Medium List 2 Accent 5" w:semiHidden="0" w:uiPriority="66" w:unhideWhenUsed="0"/>
-    <w:lsdException w:name="Medium Grid 1 Accent 5" w:semiHidden="0" w:uiPriority="67" w:unhideWhenUsed="0"/>
-    <w:lsdException w:name="Medium Grid 2 Accent 5" w:semiHidden="0" w:uiPriority="68" w:unhideWhenUsed="0"/>
-    <w:lsdException w:name="Medium Grid 3 Accent 5" w:semiHidden="0" w:uiPriority="69" w:unhideWhenUsed="0"/>
-    <w:lsdException w:name="Dark List Accent 5" w:semiHidden="0" w:uiPriority="70" w:unhideWhenUsed="0"/>
-    <w:lsdException w:name="Colorful Shading Accent 5" w:semiHidden="0" w:uiPriority="71" w:unhideWhenUsed="0"/>
-    <w:lsdException w:name="Colorful List Accent 5" w:semiHidden="0" w:uiPriority="72" w:unhideWhenUsed="0"/>
-    <w:lsdException w:name="Colorful Grid Accent 5" w:semiHidden="0" w:uiPriority="73" w:unhideWhenUsed="0"/>
-    <w:lsdException w:name="Light Shading Accent 6" w:semiHidden="0" w:uiPriority="60" w:unhideWhenUsed="0"/>
-    <w:lsdException w:name="Light List Accent 6" w:semiHidden="0" w:uiPriority="61" w:unhideWhenUsed="0"/>
-    <w:lsdException w:name="Light Grid Accent 6" w:semiHidden="0" w:uiPriority="62" w:unhideWhenUsed="0"/>
-    <w:lsdException w:name="Medium Shading 1 Accent 6" w:semiHidden="0" w:uiPriority="63" w:unhideWhenUsed="0"/>
-    <w:lsdException w:name="Medium Shading 2 Accent 6" w:semiHidden="0" w:uiPriority="64" w:unhideWhenUsed="0"/>
-    <w:lsdException w:name="Medium List 1 Accent 6" w:semiHidden="0" w:uiPriority="65" w:unhideWhenUsed="0"/>
-    <w:lsdException w:name="Medium List 2 Accent 6" w:semiHidden="0" w:uiPriority="66" w:unhideWhenUsed="0"/>
-    <w:lsdException w:name="Medium Grid 1 Accent 6" w:semiHidden="0" w:uiPriority="67" w:unhideWhenUsed="0"/>
-    <w:lsdException w:name="Medium Grid 2 Accent 6" w:semiHidden="0" w:uiPriority="68" w:unhideWhenUsed="0"/>
-    <w:lsdException w:name="Medium Grid 3 Accent 6" w:semiHidden="0" w:uiPriority="69" w:unhideWhenUsed="0"/>
-    <w:lsdException w:name="Dark List Accent 6" w:semiHidden="0" w:uiPriority="70" w:unhideWhenUsed="0"/>
-    <w:lsdException w:name="Colorful Shading Accent 6" w:semiHidden="0" w:uiPriority="71" w:unhideWhenUsed="0"/>
-    <w:lsdException w:name="Colorful List Accent 6" w:semiHidden="0" w:uiPriority="72" w:unhideWhenUsed="0"/>
-    <w:lsdException w:name="Colorful Grid Accent 6" w:semiHidden="0" w:uiPriority="73" w:unhideWhenUsed="0"/>
-    <w:lsdException w:name="Subtle Emphasis" w:semiHidden="0" w:uiPriority="19" w:unhideWhenUsed="0" w:qFormat="1"/>
-    <w:lsdException w:name="Intense Emphasis" w:semiHidden="0" w:uiPriority="21" w:unhideWhenUsed="0" w:qFormat="1"/>
-    <w:lsdException w:name="Subtle Reference" w:semiHidden="0" w:uiPriority="31" w:unhideWhenUsed="0" w:qFormat="1"/>
-    <w:lsdException w:name="Intense Reference" w:semiHidden="0" w:uiPriority="32" w:unhideWhenUsed="0" w:qFormat="1"/>
-    <w:lsdException w:name="Book Title" w:semiHidden="0" w:uiPriority="33" w:unhideWhenUsed="0" w:qFormat="1"/>
-    <w:lsdException w:name="Bibliography" w:uiPriority="37"/>
-    <w:lsdException w:name="TOC Heading" w:uiPriority="39" w:qFormat="1"/>
-  </w:latentStyles>
-  <w:style w:type="paragraph" w:default="1" w:styleId="Normal">
-    <w:name w:val="Normal"/>
-    <w:qFormat/>
-  </w:style>
-  <w:style w:type="character" w:default="1" w:styleId="DefaultParagraphFont">
-    <w:name w:val="Default Paragraph Font"/>
-    <w:uiPriority w:val="1"/>
-    <w:semiHidden/>
-    <w:unhideWhenUsed/>
-  </w:style>
-  <w:style w:type="table" w:default="1" w:styleId="TableNormal">
-    <w:name w:val="Normal Table"/>
-    <w:uiPriority w:val="99"/>
-    <w:semiHidden/>
-    <w:unhideWhenUsed/>
-    <w:tblPr>
-      <w:tblInd w:w="0" w:type="dxa"/>
-      <w:tblCellMar>
-        <w:top w:w="0" w:type="dxa"/>
-        <w:left w:w="108" w:type="dxa"/>
-        <w:bottom w:w="0" w:type="dxa"/>
-        <w:right w:w="108" w:type="dxa"/>
-      </w:tblCellMar>
-    </w:tblPr>
-  </w:style>
-  <w:style w:type="numbering" w:default="1" w:styleId="NoList">
-    <w:name w:val="No List"/>
-    <w:uiPriority w:val="99"/>
-    <w:semiHidden/>
-    <w:unhideWhenUsed/>
-  </w:style>
-</w:styles>
-</file>
-
 <file path=word/theme/theme1.xml><?xml version="1.0" encoding="utf-8"?>
 <a:theme xmlns:a="http://schemas.openxmlformats.org/drawingml/2006/main" name="Office Theme">
   <a:themeElements>
@@ -8660,7 +8852,7 @@
 </file>
 
 <file path=customXml/itemProps1.xml><?xml version="1.0" encoding="utf-8"?>
-<ds:datastoreItem xmlns:ds="http://schemas.openxmlformats.org/officeDocument/2006/customXml" ds:itemID="{614A8434-1D53-4FF2-956F-39970B181F2B}">
+<ds:datastoreItem xmlns:ds="http://schemas.openxmlformats.org/officeDocument/2006/customXml" ds:itemID="{E0756A64-EB74-4E3E-9CBA-5A17075C9ED0}">
   <ds:schemaRefs>
     <ds:schemaRef ds:uri="http://schemas.openxmlformats.org/officeDocument/2006/bibliography"/>
   </ds:schemaRefs>

</xml_diff>